<commit_message>
Changed Doc, changed recaptcha in register form
</commit_message>
<xml_diff>
--- a/doc/sbd_projekt_Wadolny_Zielinski_dokumentacja.docx
+++ b/doc/sbd_projekt_Wadolny_Zielinski_dokumentacja.docx
@@ -101,7 +101,7 @@
           <w:sz w:val="96"/>
           <w:szCs w:val="44"/>
         </w:rPr>
-        <w:t>Raport 1</w:t>
+        <w:t>Dokumentacja</w:t>
       </w:r>
     </w:p>
     <w:p>
@@ -579,229 +579,52 @@
           <w:rFonts w:ascii="Times New Roman" w:hAnsi="Times New Roman" w:cs="Times New Roman"/>
           <w:lang w:eastAsia="pl-PL"/>
         </w:rPr>
-        <w:t>ktu jest stworzenie aplikacji w języku Java do nakładania filtrów na zdjęcia</w:t>
+        <w:t xml:space="preserve">ktu jest stworzenie </w:t>
       </w:r>
       <w:r>
         <w:rPr>
           <w:rFonts w:ascii="Times New Roman" w:hAnsi="Times New Roman" w:cs="Times New Roman"/>
           <w:lang w:eastAsia="pl-PL"/>
         </w:rPr>
-        <w:t xml:space="preserve">. </w:t>
+        <w:t xml:space="preserve">strony internetowej dla serwisu komputerowego, oraz aplikacji na komputer stacjonarny dla administratora i pracowników serwisu. </w:t>
       </w:r>
       <w:r>
         <w:rPr>
           <w:rFonts w:ascii="Times New Roman" w:hAnsi="Times New Roman" w:cs="Times New Roman"/>
           <w:lang w:eastAsia="pl-PL"/>
         </w:rPr>
-        <w:t>Aplikacja będzie działała w następujący sposób: Host (klient) po wybraniu pliku graficznego oraz filtru będzie łączył się z serwerem kolejkującym (</w:t>
-      </w:r>
-      <w:proofErr w:type="spellStart"/>
+        <w:t xml:space="preserve">Aplikacja będzie działała w następujący sposób: </w:t>
+      </w:r>
       <w:r>
         <w:rPr>
           <w:rFonts w:ascii="Times New Roman" w:hAnsi="Times New Roman" w:cs="Times New Roman"/>
           <w:lang w:eastAsia="pl-PL"/>
         </w:rPr>
-        <w:t>Scheduler</w:t>
-      </w:r>
-      <w:proofErr w:type="spellEnd"/>
-      <w:r>
+        <w:t>Na serwerze umieszczamy bazę danych Oracle DataBase 12c. Strona internetowa serwisu jest umieszczona na serwerze z bazą danych, a aplikacja na komputer stacjonarny znajduje się na komputerach serwisu.</w:t>
+      </w:r>
+    </w:p>
+    <w:p>
+      <w:pPr>
+        <w:ind w:firstLine="360"/>
+        <w:jc w:val="both"/>
         <w:rPr>
           <w:rFonts w:ascii="Times New Roman" w:hAnsi="Times New Roman" w:cs="Times New Roman"/>
           <w:lang w:eastAsia="pl-PL"/>
         </w:rPr>
-        <w:t xml:space="preserve"> Server), który sprawdzi dostępność serwerów przetwarzających (Processing Server) oraz ich obciążenie i prześle adres wybranego serwera do klienta, a ten następnie połączy się z serwerem przetwarzającym. Nastąpi przesłanie pliku obrazu do serwera, który po odebraniu obrazu nałoży na niego wybrany filtr, a następnie odeśle zmienioną fotografię do klienta.</w:t>
-      </w:r>
-    </w:p>
-    <w:p>
-      <w:pPr>
-        <w:ind w:firstLine="360"/>
-        <w:jc w:val="both"/>
+      </w:pPr>
+      <w:r>
         <w:rPr>
           <w:rFonts w:ascii="Times New Roman" w:hAnsi="Times New Roman" w:cs="Times New Roman"/>
           <w:lang w:eastAsia="pl-PL"/>
         </w:rPr>
-      </w:pPr>
+        <w:t xml:space="preserve">Zakres projektu obejmuje stworzenie </w:t>
+      </w:r>
       <w:r>
         <w:rPr>
           <w:rFonts w:ascii="Times New Roman" w:hAnsi="Times New Roman" w:cs="Times New Roman"/>
           <w:lang w:eastAsia="pl-PL"/>
         </w:rPr>
-        <w:t xml:space="preserve"> </w:t>
-      </w:r>
-      <w:r>
-        <w:rPr>
-          <w:rFonts w:ascii="Times New Roman" w:hAnsi="Times New Roman" w:cs="Times New Roman"/>
-          <w:lang w:eastAsia="pl-PL"/>
-        </w:rPr>
-        <w:t xml:space="preserve">Aplikacja musi być stabilna oraz prosta w obsłudze. Aplikacja </w:t>
-      </w:r>
-      <w:r>
-        <w:rPr>
-          <w:rFonts w:ascii="Times New Roman" w:hAnsi="Times New Roman" w:cs="Times New Roman"/>
-          <w:lang w:eastAsia="pl-PL"/>
-        </w:rPr>
-        <w:t>będzie podzielona na 3 typy działania:</w:t>
-      </w:r>
-    </w:p>
-    <w:p>
-      <w:pPr>
-        <w:pStyle w:val="Akapitzlist"/>
-        <w:numPr>
-          <w:ilvl w:val="0"/>
-          <w:numId w:val="2"/>
-        </w:numPr>
-        <w:jc w:val="both"/>
-        <w:rPr>
-          <w:rFonts w:ascii="Times New Roman" w:hAnsi="Times New Roman" w:cs="Times New Roman"/>
-          <w:lang w:eastAsia="pl-PL"/>
-        </w:rPr>
-      </w:pPr>
-      <w:proofErr w:type="spellStart"/>
-      <w:r>
-        <w:rPr>
-          <w:rFonts w:ascii="Times New Roman" w:hAnsi="Times New Roman" w:cs="Times New Roman"/>
-          <w:lang w:eastAsia="pl-PL"/>
-        </w:rPr>
-        <w:t>Scheduler</w:t>
-      </w:r>
-      <w:proofErr w:type="spellEnd"/>
-      <w:r>
-        <w:rPr>
-          <w:rFonts w:ascii="Times New Roman" w:hAnsi="Times New Roman" w:cs="Times New Roman"/>
-          <w:lang w:eastAsia="pl-PL"/>
-        </w:rPr>
-        <w:t xml:space="preserve"> </w:t>
-      </w:r>
-      <w:r>
-        <w:rPr>
-          <w:rFonts w:ascii="Times New Roman" w:hAnsi="Times New Roman" w:cs="Times New Roman"/>
-          <w:lang w:eastAsia="pl-PL"/>
-        </w:rPr>
-        <w:t>Serv</w:t>
-      </w:r>
-      <w:r>
-        <w:rPr>
-          <w:rFonts w:ascii="Times New Roman" w:hAnsi="Times New Roman" w:cs="Times New Roman"/>
-          <w:lang w:eastAsia="pl-PL"/>
-        </w:rPr>
-        <w:t xml:space="preserve">er – Przechowuje </w:t>
-      </w:r>
-      <w:r>
-        <w:rPr>
-          <w:rFonts w:ascii="Times New Roman" w:hAnsi="Times New Roman" w:cs="Times New Roman"/>
-          <w:lang w:eastAsia="pl-PL"/>
-        </w:rPr>
-        <w:t>adresy serwerów przetwarzających, komunikuje się z nimi w celu określenia ich obciążenia. Z tym serwerem łączy się klient, aby uzyskać dane serwera, do którego wyśle plik graficzny.</w:t>
-      </w:r>
-    </w:p>
-    <w:p>
-      <w:pPr>
-        <w:pStyle w:val="Akapitzlist"/>
-        <w:numPr>
-          <w:ilvl w:val="0"/>
-          <w:numId w:val="2"/>
-        </w:numPr>
-        <w:jc w:val="both"/>
-        <w:rPr>
-          <w:rFonts w:ascii="Times New Roman" w:hAnsi="Times New Roman" w:cs="Times New Roman"/>
-          <w:lang w:eastAsia="pl-PL"/>
-        </w:rPr>
-      </w:pPr>
-      <w:r>
-        <w:rPr>
-          <w:rFonts w:ascii="Times New Roman" w:hAnsi="Times New Roman" w:cs="Times New Roman"/>
-          <w:lang w:eastAsia="pl-PL"/>
-        </w:rPr>
-        <w:t>Processing Server</w:t>
-      </w:r>
-      <w:r>
-        <w:rPr>
-          <w:rFonts w:ascii="Times New Roman" w:hAnsi="Times New Roman" w:cs="Times New Roman"/>
-          <w:lang w:eastAsia="pl-PL"/>
-        </w:rPr>
-        <w:t xml:space="preserve"> – </w:t>
-      </w:r>
-      <w:r>
-        <w:rPr>
-          <w:rFonts w:ascii="Times New Roman" w:hAnsi="Times New Roman" w:cs="Times New Roman"/>
-          <w:lang w:eastAsia="pl-PL"/>
-        </w:rPr>
-        <w:t>serwer przetwarzający, jego zadaniem jest udzielenie informacji serwerowi kolejkującemu oraz odebranie, przetworzenie i odesłanie pliku graficznego klienta.</w:t>
-      </w:r>
-    </w:p>
-    <w:p>
-      <w:pPr>
-        <w:pStyle w:val="Akapitzlist"/>
-        <w:numPr>
-          <w:ilvl w:val="0"/>
-          <w:numId w:val="2"/>
-        </w:numPr>
-        <w:jc w:val="both"/>
-        <w:rPr>
-          <w:rFonts w:ascii="Times New Roman" w:hAnsi="Times New Roman" w:cs="Times New Roman"/>
-          <w:lang w:eastAsia="pl-PL"/>
-        </w:rPr>
-      </w:pPr>
-      <w:r>
-        <w:rPr>
-          <w:rFonts w:ascii="Times New Roman" w:hAnsi="Times New Roman" w:cs="Times New Roman"/>
-          <w:lang w:eastAsia="pl-PL"/>
-        </w:rPr>
-        <w:t>Host – Aplikacja kliencka, umożliwia wybranie zdjęcia z dysku twardego oraz filtru do nałożenia</w:t>
-      </w:r>
-      <w:r>
-        <w:rPr>
-          <w:rFonts w:ascii="Times New Roman" w:hAnsi="Times New Roman" w:cs="Times New Roman"/>
-          <w:lang w:eastAsia="pl-PL"/>
-        </w:rPr>
-        <w:t>. Aplikacja łączy się z</w:t>
-      </w:r>
-      <w:r>
-        <w:rPr>
-          <w:rFonts w:ascii="Times New Roman" w:hAnsi="Times New Roman" w:cs="Times New Roman"/>
-          <w:lang w:eastAsia="pl-PL"/>
-        </w:rPr>
-        <w:t xml:space="preserve"> </w:t>
-      </w:r>
-      <w:proofErr w:type="spellStart"/>
-      <w:r>
-        <w:rPr>
-          <w:rFonts w:ascii="Times New Roman" w:hAnsi="Times New Roman" w:cs="Times New Roman"/>
-          <w:lang w:eastAsia="pl-PL"/>
-        </w:rPr>
-        <w:t>Schedulerem</w:t>
-      </w:r>
-      <w:proofErr w:type="spellEnd"/>
-      <w:r>
-        <w:rPr>
-          <w:rFonts w:ascii="Times New Roman" w:hAnsi="Times New Roman" w:cs="Times New Roman"/>
-          <w:lang w:eastAsia="pl-PL"/>
-        </w:rPr>
-        <w:t xml:space="preserve"> w celu uzyskania adresu serwera przetwarzającego. Następnie łączy się z tym serwerem, wysyła wybrany plik oraz informację o wybranym filtrze. Po otrzymaniu pliku zwrotnego z serwera zapisuje go na dysku.</w:t>
-      </w:r>
-    </w:p>
-    <w:p>
-      <w:pPr>
-        <w:ind w:firstLine="360"/>
-        <w:jc w:val="both"/>
-        <w:rPr>
-          <w:rFonts w:ascii="Times New Roman" w:hAnsi="Times New Roman" w:cs="Times New Roman"/>
-          <w:lang w:eastAsia="pl-PL"/>
-        </w:rPr>
-      </w:pPr>
-      <w:r>
-        <w:rPr>
-          <w:rFonts w:ascii="Times New Roman" w:hAnsi="Times New Roman" w:cs="Times New Roman"/>
-          <w:lang w:eastAsia="pl-PL"/>
-        </w:rPr>
-        <w:t xml:space="preserve">Zakres projektu obejmuje stworzenie aplikacji z intuicyjnym GUI. Aplikacja </w:t>
-      </w:r>
-      <w:r>
-        <w:rPr>
-          <w:rFonts w:ascii="Times New Roman" w:hAnsi="Times New Roman" w:cs="Times New Roman"/>
-          <w:lang w:eastAsia="pl-PL"/>
-        </w:rPr>
-        <w:t>dodatkowo będzie posiadała symulator hostów/klientów w celu zasymulowania obciążenia serwera. Aplikacja ta będzie uruchamiana na jednym komputerze i przy wykorzystaniu wielowątkowości zostanie zasymulowane obciążenie serwerów.</w:t>
+        <w:t>strony i aplikacji z intuicyjnym GUI.</w:t>
       </w:r>
     </w:p>
     <w:p>
@@ -857,29 +680,17 @@
           <w:sz w:val="24"/>
           <w:szCs w:val="24"/>
         </w:rPr>
-        <w:t>jego zadaniem jest połącznie serwerów oraz wpisanie w pliku konfiguracyjnym adresów serwerów (</w:t>
-      </w:r>
-      <w:proofErr w:type="spellStart"/>
-      <w:r>
-        <w:rPr>
-          <w:rFonts w:ascii="Times New Roman" w:hAnsi="Times New Roman" w:cs="Times New Roman"/>
-          <w:bCs/>
-          <w:color w:val="000000" w:themeColor="text1"/>
-          <w:sz w:val="24"/>
-          <w:szCs w:val="24"/>
-        </w:rPr>
-        <w:t>Schedulera</w:t>
-      </w:r>
-      <w:proofErr w:type="spellEnd"/>
-      <w:r>
-        <w:rPr>
-          <w:rFonts w:ascii="Times New Roman" w:hAnsi="Times New Roman" w:cs="Times New Roman"/>
-          <w:bCs/>
-          <w:color w:val="000000" w:themeColor="text1"/>
-          <w:sz w:val="24"/>
-          <w:szCs w:val="24"/>
-        </w:rPr>
-        <w:t xml:space="preserve"> i Processing), a następnie uruchomienie serwerów.</w:t>
+        <w:t xml:space="preserve">jego </w:t>
+      </w:r>
+      <w:r>
+        <w:rPr>
+          <w:rFonts w:ascii="Times New Roman" w:hAnsi="Times New Roman" w:cs="Times New Roman"/>
+          <w:bCs/>
+          <w:color w:val="000000" w:themeColor="text1"/>
+          <w:sz w:val="24"/>
+          <w:szCs w:val="24"/>
+        </w:rPr>
+        <w:t>zadaniem jest przydzielenie zadań serwisowych do danych pracowników.</w:t>
       </w:r>
     </w:p>
     <w:p>
@@ -907,6 +718,44 @@
           <w:sz w:val="24"/>
           <w:szCs w:val="24"/>
         </w:rPr>
+        <w:t xml:space="preserve">Pracownik serwisu </w:t>
+      </w:r>
+      <w:r>
+        <w:rPr>
+          <w:rFonts w:ascii="Times New Roman" w:hAnsi="Times New Roman" w:cs="Times New Roman"/>
+          <w:bCs/>
+          <w:color w:val="000000" w:themeColor="text1"/>
+          <w:sz w:val="24"/>
+          <w:szCs w:val="24"/>
+        </w:rPr>
+        <w:t>– ma możliwość zmiany statusu zlecenia oraz potwierdzenie wykonania naprawy. Podczas diagnozy komputera wpisuje potrzebne czynności do bazy danych.</w:t>
+      </w:r>
+    </w:p>
+    <w:p>
+      <w:pPr>
+        <w:pStyle w:val="Akapitzlist"/>
+        <w:numPr>
+          <w:ilvl w:val="0"/>
+          <w:numId w:val="3"/>
+        </w:numPr>
+        <w:jc w:val="both"/>
+        <w:rPr>
+          <w:rFonts w:ascii="Times New Roman" w:hAnsi="Times New Roman" w:cs="Times New Roman"/>
+          <w:bCs/>
+          <w:color w:val="000000" w:themeColor="text1"/>
+          <w:sz w:val="24"/>
+          <w:szCs w:val="24"/>
+        </w:rPr>
+      </w:pPr>
+      <w:r>
+        <w:rPr>
+          <w:rFonts w:ascii="Times New Roman" w:hAnsi="Times New Roman" w:cs="Times New Roman"/>
+          <w:b/>
+          <w:bCs/>
+          <w:color w:val="000000" w:themeColor="text1"/>
+          <w:sz w:val="24"/>
+          <w:szCs w:val="24"/>
+        </w:rPr>
         <w:t>Użytkownik</w:t>
       </w:r>
       <w:r>
@@ -927,47 +776,7 @@
           <w:sz w:val="24"/>
           <w:szCs w:val="24"/>
         </w:rPr>
-        <w:t xml:space="preserve">ma możliwość korzystania z aplikacji Host. Po wybraniu danego zdjęcia i filtru otrzyma ze </w:t>
-      </w:r>
-      <w:r>
-        <w:rPr>
-          <w:rFonts w:ascii="Times New Roman" w:hAnsi="Times New Roman" w:cs="Times New Roman"/>
-          <w:bCs/>
-          <w:color w:val="000000" w:themeColor="text1"/>
-          <w:sz w:val="24"/>
-          <w:szCs w:val="24"/>
-        </w:rPr>
-        <w:t>serwera przetworzony plik grafi</w:t>
-      </w:r>
-      <w:r>
-        <w:rPr>
-          <w:rFonts w:ascii="Times New Roman" w:hAnsi="Times New Roman" w:cs="Times New Roman"/>
-          <w:bCs/>
-          <w:color w:val="000000" w:themeColor="text1"/>
-          <w:sz w:val="24"/>
-          <w:szCs w:val="24"/>
-        </w:rPr>
-        <w:t>cz</w:t>
-      </w:r>
-      <w:r>
-        <w:rPr>
-          <w:rFonts w:ascii="Times New Roman" w:hAnsi="Times New Roman" w:cs="Times New Roman"/>
-          <w:bCs/>
-          <w:color w:val="000000" w:themeColor="text1"/>
-          <w:sz w:val="24"/>
-          <w:szCs w:val="24"/>
-        </w:rPr>
-        <w:t>n</w:t>
-      </w:r>
-      <w:r>
-        <w:rPr>
-          <w:rFonts w:ascii="Times New Roman" w:hAnsi="Times New Roman" w:cs="Times New Roman"/>
-          <w:bCs/>
-          <w:color w:val="000000" w:themeColor="text1"/>
-          <w:sz w:val="24"/>
-          <w:szCs w:val="24"/>
-        </w:rPr>
-        <w:t>y.</w:t>
+        <w:t>ma możliwość rejestracji i dodawania nowych zgłoszeń naprawy oraz możliwość podglądu szczegółów już istniejących zgłoszeń</w:t>
       </w:r>
     </w:p>
     <w:p>
@@ -1002,30 +811,34 @@
           <w:sz w:val="24"/>
           <w:szCs w:val="24"/>
         </w:rPr>
-        <w:t>Serwer kolejkujący (</w:t>
-      </w:r>
-      <w:proofErr w:type="spellStart"/>
+        <w:t xml:space="preserve">Serwer </w:t>
+      </w:r>
+      <w:r>
+        <w:rPr>
+          <w:rFonts w:ascii="Times New Roman" w:hAnsi="Times New Roman" w:cs="Times New Roman"/>
+          <w:bCs/>
+          <w:color w:val="000000" w:themeColor="text1"/>
+          <w:sz w:val="24"/>
+          <w:szCs w:val="24"/>
+        </w:rPr>
+        <w:t>bazy danych</w:t>
+      </w:r>
+      <w:r>
+        <w:rPr>
+          <w:rFonts w:ascii="Times New Roman" w:hAnsi="Times New Roman" w:cs="Times New Roman"/>
+          <w:bCs/>
+          <w:color w:val="000000" w:themeColor="text1"/>
+          <w:sz w:val="24"/>
+          <w:szCs w:val="24"/>
+        </w:rPr>
+        <w:t xml:space="preserve"> (</w:t>
+      </w:r>
       <w:r>
         <w:rPr>
           <w:rFonts w:ascii="Times New Roman" w:hAnsi="Times New Roman" w:cs="Times New Roman"/>
           <w:lang w:eastAsia="pl-PL"/>
         </w:rPr>
-        <w:t>Scheduler</w:t>
-      </w:r>
-      <w:proofErr w:type="spellEnd"/>
-      <w:r>
-        <w:rPr>
-          <w:rFonts w:ascii="Times New Roman" w:hAnsi="Times New Roman" w:cs="Times New Roman"/>
-          <w:lang w:eastAsia="pl-PL"/>
-        </w:rPr>
-        <w:t xml:space="preserve"> Serv</w:t>
-      </w:r>
-      <w:r>
-        <w:rPr>
-          <w:rFonts w:ascii="Times New Roman" w:hAnsi="Times New Roman" w:cs="Times New Roman"/>
-          <w:lang w:eastAsia="pl-PL"/>
-        </w:rPr>
-        <w:t>er</w:t>
+        <w:t>Oracle DataBase 12c</w:t>
       </w:r>
       <w:r>
         <w:rPr>
@@ -1059,14 +872,7 @@
           <w:sz w:val="24"/>
           <w:szCs w:val="24"/>
         </w:rPr>
-        <w:t>Serwer przetwarzający (</w:t>
-      </w:r>
-      <w:r>
-        <w:rPr>
-          <w:rFonts w:ascii="Times New Roman" w:hAnsi="Times New Roman" w:cs="Times New Roman"/>
-          <w:lang w:eastAsia="pl-PL"/>
-        </w:rPr>
-        <w:t>Processing Server)</w:t>
+        <w:t>Aplikacja serwisu</w:t>
       </w:r>
     </w:p>
     <w:p>
@@ -1090,71 +896,7 @@
           <w:rFonts w:ascii="Times New Roman" w:hAnsi="Times New Roman" w:cs="Times New Roman"/>
           <w:lang w:eastAsia="pl-PL"/>
         </w:rPr>
-        <w:t>Aplikacja kliencka (Host)</w:t>
-      </w:r>
-    </w:p>
-    <w:p>
-      <w:pPr>
-        <w:pStyle w:val="Akapitzlist"/>
-        <w:numPr>
-          <w:ilvl w:val="0"/>
-          <w:numId w:val="4"/>
-        </w:numPr>
-        <w:jc w:val="both"/>
-        <w:rPr>
-          <w:rFonts w:ascii="Times New Roman" w:hAnsi="Times New Roman" w:cs="Times New Roman"/>
-          <w:bCs/>
-          <w:color w:val="000000" w:themeColor="text1"/>
-          <w:sz w:val="24"/>
-          <w:szCs w:val="24"/>
-        </w:rPr>
-      </w:pPr>
-      <w:r>
-        <w:rPr>
-          <w:rFonts w:ascii="Times New Roman" w:hAnsi="Times New Roman" w:cs="Times New Roman"/>
-          <w:lang w:eastAsia="pl-PL"/>
-        </w:rPr>
-        <w:t>Aplikacja symulująca klientów i testująca obciążenie serwerów (</w:t>
-      </w:r>
-      <w:proofErr w:type="spellStart"/>
-      <w:r>
-        <w:rPr>
-          <w:rFonts w:ascii="Times New Roman" w:hAnsi="Times New Roman" w:cs="Times New Roman"/>
-          <w:lang w:eastAsia="pl-PL"/>
-        </w:rPr>
-        <w:t>HostSimulator</w:t>
-      </w:r>
-      <w:proofErr w:type="spellEnd"/>
-      <w:r>
-        <w:rPr>
-          <w:rFonts w:ascii="Times New Roman" w:hAnsi="Times New Roman" w:cs="Times New Roman"/>
-          <w:lang w:eastAsia="pl-PL"/>
-        </w:rPr>
-        <w:t>)</w:t>
-      </w:r>
-    </w:p>
-    <w:p>
-      <w:pPr>
-        <w:pStyle w:val="Akapitzlist"/>
-        <w:numPr>
-          <w:ilvl w:val="0"/>
-          <w:numId w:val="4"/>
-        </w:numPr>
-        <w:jc w:val="both"/>
-        <w:rPr>
-          <w:rFonts w:ascii="Times New Roman" w:hAnsi="Times New Roman" w:cs="Times New Roman"/>
-          <w:bCs/>
-          <w:color w:val="000000" w:themeColor="text1"/>
-          <w:sz w:val="24"/>
-          <w:szCs w:val="24"/>
-        </w:rPr>
-      </w:pPr>
-      <w:r>
-        <w:rPr>
-          <w:rFonts w:ascii="Times New Roman" w:hAnsi="Times New Roman" w:cs="Times New Roman"/>
-          <w:lang w:eastAsia="pl-PL"/>
-        </w:rPr>
-        <w:t>Przetwarzanie obrazu przy użyciu wybranego filtru</w:t>
+        <w:t>Strona kliencka</w:t>
       </w:r>
     </w:p>
     <w:p>
@@ -1187,7 +929,16 @@
           <w:szCs w:val="24"/>
           <w:lang w:eastAsia="pl-PL"/>
         </w:rPr>
-        <w:t>Łączność z serwerem kolejkującym</w:t>
+        <w:t xml:space="preserve">Łączność </w:t>
+      </w:r>
+      <w:r>
+        <w:rPr>
+          <w:rFonts w:ascii="Times New Roman" w:hAnsi="Times New Roman" w:cs="Times New Roman"/>
+          <w:sz w:val="24"/>
+          <w:szCs w:val="24"/>
+          <w:lang w:eastAsia="pl-PL"/>
+        </w:rPr>
+        <w:t>strony internetowej z bazą danych</w:t>
       </w:r>
     </w:p>
     <w:p>
@@ -1212,7 +963,25 @@
           <w:szCs w:val="24"/>
           <w:lang w:eastAsia="pl-PL"/>
         </w:rPr>
-        <w:t>Łączność z serwerem przetwarzającym</w:t>
+        <w:t xml:space="preserve">Łączność </w:t>
+      </w:r>
+      <w:r>
+        <w:rPr>
+          <w:rFonts w:ascii="Times New Roman" w:hAnsi="Times New Roman" w:cs="Times New Roman"/>
+          <w:sz w:val="24"/>
+          <w:szCs w:val="24"/>
+          <w:lang w:eastAsia="pl-PL"/>
+        </w:rPr>
+        <w:t>aplikacji serwisu</w:t>
+      </w:r>
+      <w:r>
+        <w:rPr>
+          <w:rFonts w:ascii="Times New Roman" w:hAnsi="Times New Roman" w:cs="Times New Roman"/>
+          <w:sz w:val="24"/>
+          <w:szCs w:val="24"/>
+          <w:lang w:eastAsia="pl-PL"/>
+        </w:rPr>
+        <w:t xml:space="preserve"> z bazą danych</w:t>
       </w:r>
     </w:p>
     <w:p>
@@ -1237,7 +1006,7 @@
           <w:szCs w:val="24"/>
           <w:lang w:eastAsia="pl-PL"/>
         </w:rPr>
-        <w:t>Przesyłanie przez klienta pliku do serwera</w:t>
+        <w:t>Dodawanie zleceń</w:t>
       </w:r>
     </w:p>
     <w:p>
@@ -1262,7 +1031,7 @@
           <w:szCs w:val="24"/>
           <w:lang w:eastAsia="pl-PL"/>
         </w:rPr>
-        <w:t>Przetwarzanie obrazu na serwerze</w:t>
+        <w:t>Zmiana statusu zleceń</w:t>
       </w:r>
     </w:p>
     <w:p>
@@ -1287,15 +1056,16 @@
           <w:szCs w:val="24"/>
           <w:lang w:eastAsia="pl-PL"/>
         </w:rPr>
-        <w:t>Odesłanie wyniku do klienta</w:t>
-      </w:r>
+        <w:t>Informacja o płatności</w:t>
+      </w:r>
+      <w:bookmarkStart w:id="0" w:name="_GoBack"/>
+      <w:bookmarkEnd w:id="0"/>
     </w:p>
     <w:p>
       <w:pPr>
         <w:pStyle w:val="nnnnn"/>
       </w:pPr>
       <w:r>
-        <w:lastRenderedPageBreak/>
         <w:t>Wymagania Niefunkcjonalne</w:t>
       </w:r>
     </w:p>
@@ -1438,11 +1208,6 @@
     </w:p>
     <w:p>
       <w:pPr>
-        <w:jc w:val="both"/>
-      </w:pPr>
-    </w:p>
-    <w:p>
-      <w:pPr>
         <w:pStyle w:val="Akapitzlist"/>
         <w:numPr>
           <w:ilvl w:val="0"/>
@@ -1451,7 +1216,7 @@
         <w:jc w:val="both"/>
       </w:pPr>
       <w:r>
-        <w:t>Łączność pomiędzy serwerami i klientami będzie zrealizowana przy użyciu protokołu TCP/IP</w:t>
+        <w:t>Do stworzenia strony internetowej zostanie użyty język php oraz html.</w:t>
       </w:r>
     </w:p>
     <w:p>
@@ -1464,13 +1229,15 @@
         <w:jc w:val="both"/>
       </w:pPr>
       <w:r>
-        <w:t xml:space="preserve">GUI Hosta będzie stworzone przy użyciu </w:t>
-      </w:r>
-      <w:proofErr w:type="spellStart"/>
-      <w:r>
-        <w:t>JavaFX</w:t>
-      </w:r>
-      <w:proofErr w:type="spellEnd"/>
+        <w:t xml:space="preserve">Bazą danych będzie </w:t>
+      </w:r>
+      <w:r>
+        <w:rPr>
+          <w:rFonts w:ascii="Times New Roman" w:hAnsi="Times New Roman" w:cs="Times New Roman"/>
+          <w:lang w:eastAsia="pl-PL"/>
+        </w:rPr>
+        <w:t>Oracle DataBase 12c</w:t>
+      </w:r>
     </w:p>
     <w:p>
       <w:pPr>
@@ -1482,185 +1249,11 @@
         <w:jc w:val="both"/>
       </w:pPr>
       <w:r>
-        <w:t>Plik po przetworzeniu będzie kasowany z serwera</w:t>
-      </w:r>
-    </w:p>
-    <w:p>
-      <w:pPr>
-        <w:pStyle w:val="Akapitzlist"/>
-        <w:numPr>
-          <w:ilvl w:val="0"/>
-          <w:numId w:val="7"/>
-        </w:numPr>
-        <w:jc w:val="both"/>
-      </w:pPr>
-      <w:r>
-        <w:t>Aplikacja będzie obsługiwała typy plików graficznych: *.jpg, *.</w:t>
-      </w:r>
-      <w:proofErr w:type="spellStart"/>
-      <w:r>
-        <w:t>jpeg</w:t>
-      </w:r>
-      <w:proofErr w:type="spellEnd"/>
-      <w:r>
-        <w:t>, *.</w:t>
-      </w:r>
-      <w:proofErr w:type="spellStart"/>
-      <w:r>
-        <w:t>png</w:t>
-      </w:r>
-      <w:proofErr w:type="spellEnd"/>
-      <w:r>
-        <w:t>, *.</w:t>
-      </w:r>
-      <w:proofErr w:type="spellStart"/>
-      <w:r>
-        <w:t>bmp</w:t>
-      </w:r>
-      <w:proofErr w:type="spellEnd"/>
-    </w:p>
-    <w:p>
-      <w:pPr>
-        <w:pStyle w:val="Akapitzlist"/>
-        <w:numPr>
-          <w:ilvl w:val="0"/>
-          <w:numId w:val="7"/>
-        </w:numPr>
-        <w:jc w:val="both"/>
-      </w:pPr>
-      <w:r>
-        <w:t xml:space="preserve">Maksymalny rozmiar pliku będzie ograniczony do </w:t>
-      </w:r>
-      <w:r>
-        <w:t xml:space="preserve">około 10-20MB, daje to około </w:t>
-      </w:r>
-      <w:r>
-        <w:br/>
-      </w:r>
-      <w:r>
-        <w:t>10000</w:t>
-      </w:r>
-      <w:r>
-        <w:t xml:space="preserve">px </w:t>
-      </w:r>
-      <w:r>
-        <w:t>x</w:t>
-      </w:r>
-      <w:r>
-        <w:t xml:space="preserve"> </w:t>
-      </w:r>
-      <w:r>
-        <w:t xml:space="preserve">10000px dla formatów jpg, </w:t>
-      </w:r>
-      <w:proofErr w:type="spellStart"/>
-      <w:r>
-        <w:t>jpeg</w:t>
-      </w:r>
-      <w:proofErr w:type="spellEnd"/>
-      <w:r>
-        <w:t xml:space="preserve">. Zabieg ten jest wprowadzony w celu podzielenia mocy obliczeniowej na klientów oraz uwarunkowany </w:t>
-      </w:r>
-      <w:r>
-        <w:t xml:space="preserve">wystąpieniem błędu </w:t>
-      </w:r>
-      <w:proofErr w:type="spellStart"/>
-      <w:r>
-        <w:t>java.lang.OutOfMemoryError</w:t>
-      </w:r>
-      <w:proofErr w:type="spellEnd"/>
-      <w:r>
-        <w:t xml:space="preserve"> przy pracy z bardzo</w:t>
-      </w:r>
-      <w:r>
-        <w:t xml:space="preserve"> dużymi plikami (np.</w:t>
-      </w:r>
-      <w:r>
-        <w:t xml:space="preserve"> plik *.</w:t>
-      </w:r>
-      <w:proofErr w:type="spellStart"/>
-      <w:r>
-        <w:t>bmp</w:t>
-      </w:r>
-      <w:proofErr w:type="spellEnd"/>
-      <w:r>
-        <w:t xml:space="preserve"> 6</w:t>
-      </w:r>
-      <w:r>
-        <w:t>00MB</w:t>
-      </w:r>
-      <w:r>
-        <w:t xml:space="preserve"> 20000px x 10000px</w:t>
-      </w:r>
-      <w:r>
-        <w:t>)</w:t>
-      </w:r>
-      <w:r>
-        <w:t>.</w:t>
-      </w:r>
-    </w:p>
-    <w:p>
-      <w:pPr>
-        <w:pStyle w:val="Akapitzlist"/>
-        <w:numPr>
-          <w:ilvl w:val="0"/>
-          <w:numId w:val="7"/>
-        </w:numPr>
-        <w:jc w:val="both"/>
-        <w:rPr>
-          <w:color w:val="000000" w:themeColor="text1"/>
-        </w:rPr>
-      </w:pPr>
-      <w:r>
-        <w:t>Wstępn</w:t>
-      </w:r>
-      <w:r>
-        <w:t>i</w:t>
-      </w:r>
-      <w:r>
-        <w:t xml:space="preserve">e dostępne filtry: Sepia, Negatyw, </w:t>
-      </w:r>
-      <w:proofErr w:type="spellStart"/>
-      <w:r>
-        <w:t>MirrorImage</w:t>
-      </w:r>
-      <w:proofErr w:type="spellEnd"/>
-      <w:r>
-        <w:t xml:space="preserve">, </w:t>
-      </w:r>
-      <w:proofErr w:type="spellStart"/>
-      <w:r>
-        <w:t>Black&amp;White</w:t>
-      </w:r>
-      <w:proofErr w:type="spellEnd"/>
-      <w:r>
-        <w:t xml:space="preserve">, Red </w:t>
-      </w:r>
-      <w:r>
-        <w:t xml:space="preserve">Image, Green Image, Blue Image. </w:t>
-      </w:r>
-    </w:p>
-    <w:p>
-      <w:pPr>
-        <w:pStyle w:val="Akapitzlist"/>
-        <w:jc w:val="both"/>
-        <w:rPr>
-          <w:color w:val="000000" w:themeColor="text1"/>
-        </w:rPr>
-      </w:pPr>
-      <w:r>
-        <w:t>J</w:t>
-      </w:r>
-      <w:r>
-        <w:rPr>
-          <w:color w:val="000000" w:themeColor="text1"/>
-        </w:rPr>
-        <w:t xml:space="preserve">eżeli znajdziemy inne modyfikacje obrazu godne uwagi </w:t>
-      </w:r>
-      <w:r>
-        <w:rPr>
-          <w:color w:val="000000" w:themeColor="text1"/>
-        </w:rPr>
-        <w:t>zostaną one zawarte w projekcie.</w:t>
+        <w:rPr>
+          <w:rFonts w:ascii="Times New Roman" w:hAnsi="Times New Roman" w:cs="Times New Roman"/>
+          <w:lang w:eastAsia="pl-PL"/>
+        </w:rPr>
+        <w:t>Aplikacja kliencka zostanie wykonana w języku Java wersja 8.</w:t>
       </w:r>
     </w:p>
     <w:p>
@@ -1689,11 +1282,9 @@
       <w:r>
         <w:t xml:space="preserve">Zainstalować Oracle Database 12c – przy instalacji SID bazy ustawić na: </w:t>
       </w:r>
-      <w:proofErr w:type="spellStart"/>
       <w:r>
         <w:t>orcl</w:t>
       </w:r>
-      <w:proofErr w:type="spellEnd"/>
     </w:p>
     <w:p>
       <w:pPr>
@@ -1701,6 +1292,7 @@
         <w:jc w:val="both"/>
       </w:pPr>
       <w:r>
+        <w:lastRenderedPageBreak/>
         <w:t>http://www.oracle.com/technetwork/database/enterprise-edition/downloads/index.html</w:t>
       </w:r>
     </w:p>
@@ -1741,15 +1333,7 @@
         <w:jc w:val="both"/>
       </w:pPr>
       <w:r>
-        <w:t xml:space="preserve">Pobrać InstantClient12_2 (dla Oracle </w:t>
-      </w:r>
-      <w:proofErr w:type="spellStart"/>
-      <w:r>
-        <w:t>database</w:t>
-      </w:r>
-      <w:proofErr w:type="spellEnd"/>
-      <w:r>
-        <w:t xml:space="preserve"> 12c)</w:t>
+        <w:t>Pobrać InstantClient12_2 (dla Oracle database 12c)</w:t>
       </w:r>
     </w:p>
     <w:p>
@@ -1776,23 +1360,7 @@
         <w:jc w:val="both"/>
       </w:pPr>
       <w:r>
-        <w:t xml:space="preserve">Po instalacji bazy i serwera </w:t>
-      </w:r>
-      <w:proofErr w:type="spellStart"/>
-      <w:r>
-        <w:t>apache</w:t>
-      </w:r>
-      <w:proofErr w:type="spellEnd"/>
-      <w:r>
-        <w:t xml:space="preserve"> wypakować </w:t>
-      </w:r>
-      <w:proofErr w:type="spellStart"/>
-      <w:r>
-        <w:t>instantclient</w:t>
-      </w:r>
-      <w:proofErr w:type="spellEnd"/>
-      <w:r>
-        <w:t xml:space="preserve"> np. na dysku C:/</w:t>
+        <w:t>Po instalacji bazy i serwera apache wypakować instantclient np. na dysku C:/</w:t>
       </w:r>
     </w:p>
     <w:p>
@@ -1805,23 +1373,7 @@
         <w:jc w:val="both"/>
       </w:pPr>
       <w:r>
-        <w:t xml:space="preserve">W zmiennych </w:t>
-      </w:r>
-      <w:proofErr w:type="spellStart"/>
-      <w:r>
-        <w:t>środowkiskowych</w:t>
-      </w:r>
-      <w:proofErr w:type="spellEnd"/>
-      <w:r>
-        <w:t xml:space="preserve"> systemu dodać do parametru PATH (w zmiennych systemowych) ścieżkę do folderu z </w:t>
-      </w:r>
-      <w:proofErr w:type="spellStart"/>
-      <w:r>
-        <w:t>instantclient</w:t>
-      </w:r>
-      <w:proofErr w:type="spellEnd"/>
-      <w:r>
-        <w:t xml:space="preserve"> (np. C:/instantclient_12_2 )</w:t>
+        <w:t>W zmiennych środowkiskowych systemu dodać do parametru PATH (w zmiennych systemowych) ścieżkę do folderu z instantclient (np. C:/instantclient_12_2 )</w:t>
       </w:r>
     </w:p>
     <w:p>
@@ -1834,23 +1386,10 @@
         <w:jc w:val="both"/>
       </w:pPr>
       <w:r>
-        <w:t xml:space="preserve">W pliku php.ini (domyślnie C:\xampp\php\php.ini ) </w:t>
-      </w:r>
-      <w:proofErr w:type="spellStart"/>
-      <w:r>
-        <w:t>odkomentować</w:t>
-      </w:r>
-      <w:proofErr w:type="spellEnd"/>
-      <w:r>
-        <w:t xml:space="preserve"> (usunąć ; ) z linii </w:t>
-      </w:r>
-      <w:proofErr w:type="spellStart"/>
-      <w:r>
-        <w:t>extension</w:t>
-      </w:r>
-      <w:proofErr w:type="spellEnd"/>
-      <w:r>
-        <w:t>=oci8_12c</w:t>
+        <w:t xml:space="preserve">W pliku php.ini (domyślnie C:\xampp\php\php.ini ) odkomentować (usunąć ; ) z linii </w:t>
+      </w:r>
+      <w:r>
+        <w:t>extension=oci8_12c</w:t>
       </w:r>
     </w:p>
     <w:p>
@@ -1871,11 +1410,9 @@
       <w:r>
         <w:t xml:space="preserve"> pass: </w:t>
       </w:r>
-      <w:proofErr w:type="spellStart"/>
       <w:r>
         <w:t>sbdserwis</w:t>
       </w:r>
-      <w:proofErr w:type="spellEnd"/>
     </w:p>
     <w:p>
       <w:pPr>
@@ -1919,21 +1456,9 @@
         <w:br/>
         <w:t>setup-</w:t>
       </w:r>
-      <w:proofErr w:type="spellStart"/>
-      <w:r>
-        <w:t>connect.php</w:t>
-      </w:r>
-      <w:proofErr w:type="spellEnd"/>
-      <w:r>
-        <w:t xml:space="preserve"> . Po zmianie danych, można uruchomić skrypt testujący z pliku </w:t>
-      </w:r>
-      <w:proofErr w:type="spellStart"/>
-      <w:r>
-        <w:t>basetest.php</w:t>
-      </w:r>
-      <w:bookmarkStart w:id="0" w:name="_GoBack"/>
-      <w:bookmarkEnd w:id="0"/>
-      <w:proofErr w:type="spellEnd"/>
+      <w:r>
+        <w:t>connect.php . Po zmianie danych, można uruchomić skrypt testujący z pliku basetest.php</w:t>
+      </w:r>
     </w:p>
     <w:p>
       <w:pPr>
@@ -1958,23 +1483,7 @@
         <w:jc w:val="both"/>
       </w:pPr>
       <w:r>
-        <w:t xml:space="preserve">W przeglądarce wpisać </w:t>
-      </w:r>
-      <w:proofErr w:type="spellStart"/>
-      <w:r>
-        <w:t>localhost</w:t>
-      </w:r>
-      <w:proofErr w:type="spellEnd"/>
-      <w:r>
-        <w:t xml:space="preserve">/nazwa-strony (gdzie nazwa strony to nazwa folderu z plikami w folderze </w:t>
-      </w:r>
-      <w:proofErr w:type="spellStart"/>
-      <w:r>
-        <w:t>htdocs</w:t>
-      </w:r>
-      <w:proofErr w:type="spellEnd"/>
-      <w:r>
-        <w:t>)</w:t>
+        <w:t>W przeglądarce wpisać localhost/nazwa-strony (gdzie nazwa strony to nazwa folderu z plikami w folderze htdocs)</w:t>
       </w:r>
     </w:p>
     <w:p>
@@ -1983,22 +1492,8 @@
         <w:ind w:left="360"/>
       </w:pPr>
       <w:r>
-        <w:lastRenderedPageBreak/>
-        <w:t xml:space="preserve">Konfiguracja wysyłania </w:t>
-      </w:r>
-      <w:proofErr w:type="spellStart"/>
-      <w:r>
-        <w:t>emaili</w:t>
-      </w:r>
-      <w:proofErr w:type="spellEnd"/>
-      <w:r>
-        <w:t xml:space="preserve"> z </w:t>
-      </w:r>
-      <w:proofErr w:type="spellStart"/>
-      <w:r>
-        <w:t>localhost</w:t>
-      </w:r>
-      <w:proofErr w:type="spellEnd"/>
+        <w:t>Konfiguracja wysyłania emaili z localhost</w:t>
+      </w:r>
     </w:p>
     <w:p>
       <w:pPr>
@@ -2012,15 +1507,7 @@
         <w:jc w:val="both"/>
       </w:pPr>
       <w:r>
-        <w:t xml:space="preserve">W celu działania funkcji „przypomnij hasło” korzystając z </w:t>
-      </w:r>
-      <w:proofErr w:type="spellStart"/>
-      <w:r>
-        <w:t>localhost</w:t>
-      </w:r>
-      <w:proofErr w:type="spellEnd"/>
-      <w:r>
-        <w:t xml:space="preserve"> niezbędna jest konfiguracja pakietu XAMPP:</w:t>
+        <w:t>W celu działania funkcji „przypomnij hasło” korzystając z localhost niezbędna jest konfiguracja pakietu XAMPP:</w:t>
       </w:r>
     </w:p>
     <w:p>
@@ -2042,23 +1529,7 @@
         <w:jc w:val="both"/>
       </w:pPr>
       <w:r>
-        <w:t xml:space="preserve">(Jeżeli nie mamy zainstalowanego pakietu </w:t>
-      </w:r>
-      <w:proofErr w:type="spellStart"/>
-      <w:r>
-        <w:t>sendmail</w:t>
-      </w:r>
-      <w:proofErr w:type="spellEnd"/>
-      <w:r>
-        <w:t xml:space="preserve"> razem z </w:t>
-      </w:r>
-      <w:proofErr w:type="spellStart"/>
-      <w:r>
-        <w:t>xampp</w:t>
-      </w:r>
-      <w:proofErr w:type="spellEnd"/>
-      <w:r>
-        <w:t xml:space="preserve"> należy go ręcznie doinstalować do folderu C:/xampp/sendmail)</w:t>
+        <w:t>(Jeżeli nie mamy zainstalowanego pakietu sendmail razem z xampp należy go ręcznie doinstalować do folderu C:/xampp/sendmail)</w:t>
       </w:r>
     </w:p>
     <w:p>
@@ -2075,13 +1546,8 @@
         <w:spacing w:after="0"/>
         <w:ind w:left="708"/>
       </w:pPr>
-      <w:proofErr w:type="spellStart"/>
-      <w:r>
-        <w:t>smtp_port</w:t>
-      </w:r>
-      <w:proofErr w:type="spellEnd"/>
-      <w:r>
-        <w:t>=25</w:t>
+      <w:r>
+        <w:t>smtp_port=25</w:t>
       </w:r>
     </w:p>
     <w:p>
@@ -2107,21 +1573,8 @@
         <w:spacing w:after="0"/>
         <w:ind w:left="708"/>
       </w:pPr>
-      <w:proofErr w:type="spellStart"/>
-      <w:r>
-        <w:t>auth_username</w:t>
-      </w:r>
-      <w:proofErr w:type="spellEnd"/>
-      <w:r>
-        <w:t>=&lt;</w:t>
-      </w:r>
-      <w:proofErr w:type="spellStart"/>
-      <w:r>
-        <w:t>username</w:t>
-      </w:r>
-      <w:proofErr w:type="spellEnd"/>
-      <w:r>
-        <w:t>&gt;</w:t>
+      <w:r>
+        <w:t>auth_username=&lt;username&gt;</w:t>
       </w:r>
     </w:p>
     <w:p>
@@ -2129,21 +1582,8 @@
         <w:spacing w:after="0"/>
         <w:ind w:left="708"/>
       </w:pPr>
-      <w:proofErr w:type="spellStart"/>
-      <w:r>
-        <w:t>auth_password</w:t>
-      </w:r>
-      <w:proofErr w:type="spellEnd"/>
-      <w:r>
-        <w:t>=&lt;</w:t>
-      </w:r>
-      <w:proofErr w:type="spellStart"/>
-      <w:r>
-        <w:t>password</w:t>
-      </w:r>
-      <w:proofErr w:type="spellEnd"/>
-      <w:r>
-        <w:t>&gt;</w:t>
+      <w:r>
+        <w:t>auth_password=&lt;password&gt;</w:t>
       </w:r>
     </w:p>
     <w:p>
@@ -2151,21 +1591,8 @@
         <w:spacing w:after="0"/>
         <w:ind w:left="708"/>
       </w:pPr>
-      <w:proofErr w:type="spellStart"/>
-      <w:r>
-        <w:t>force_sender</w:t>
-      </w:r>
-      <w:proofErr w:type="spellEnd"/>
-      <w:r>
-        <w:t xml:space="preserve">=&lt;e-mail </w:t>
-      </w:r>
-      <w:proofErr w:type="spellStart"/>
-      <w:r>
-        <w:t>username</w:t>
-      </w:r>
-      <w:proofErr w:type="spellEnd"/>
-      <w:r>
-        <w:t>&gt;@gmail.com</w:t>
+      <w:r>
+        <w:t>force_sender=&lt;e-mail username&gt;@gmail.com</w:t>
       </w:r>
     </w:p>
     <w:p>
@@ -2180,31 +1607,7 @@
         <w:jc w:val="both"/>
       </w:pPr>
       <w:r>
-        <w:t>gdzie &lt;</w:t>
-      </w:r>
-      <w:proofErr w:type="spellStart"/>
-      <w:r>
-        <w:t>username</w:t>
-      </w:r>
-      <w:proofErr w:type="spellEnd"/>
-      <w:r>
-        <w:t xml:space="preserve">&gt; to nazwa użytkownika poczty </w:t>
-      </w:r>
-      <w:proofErr w:type="spellStart"/>
-      <w:r>
-        <w:t>gmail</w:t>
-      </w:r>
-      <w:proofErr w:type="spellEnd"/>
-      <w:r>
-        <w:t>, a &lt;</w:t>
-      </w:r>
-      <w:proofErr w:type="spellStart"/>
-      <w:r>
-        <w:t>password</w:t>
-      </w:r>
-      <w:proofErr w:type="spellEnd"/>
-      <w:r>
-        <w:t>&gt; to hasło.</w:t>
+        <w:t>gdzie &lt;username&gt; to nazwa użytkownika poczty gmail, a &lt;password&gt; to hasło.</w:t>
       </w:r>
     </w:p>
     <w:p>
@@ -2213,15 +1616,7 @@
         <w:jc w:val="both"/>
       </w:pPr>
       <w:r>
-        <w:t>Jeżeli mamy podwójną autoryzację w poczcie (</w:t>
-      </w:r>
-      <w:proofErr w:type="spellStart"/>
-      <w:r>
-        <w:t>token</w:t>
-      </w:r>
-      <w:proofErr w:type="spellEnd"/>
-      <w:r>
-        <w:t>) to musimy utworzyć „hasło do aplikacji”</w:t>
+        <w:t>Jeżeli mamy podwójną autoryzację w poczcie (token) to musimy utworzyć „hasło do aplikacji”</w:t>
       </w:r>
     </w:p>
     <w:p>
@@ -2248,27 +1643,7 @@
         <w:jc w:val="both"/>
       </w:pPr>
       <w:r>
-        <w:t xml:space="preserve">W pliku </w:t>
-      </w:r>
-      <w:r>
-        <w:t>C:/xampp/</w:t>
-      </w:r>
-      <w:r>
-        <w:t>php/php</w:t>
-      </w:r>
-      <w:r>
-        <w:t xml:space="preserve">.ini </w:t>
-      </w:r>
-      <w:r>
-        <w:t xml:space="preserve">należy </w:t>
-      </w:r>
-      <w:proofErr w:type="spellStart"/>
-      <w:r>
-        <w:t>odkomentować</w:t>
-      </w:r>
-      <w:proofErr w:type="spellEnd"/>
-      <w:r>
-        <w:t xml:space="preserve"> i edytować linie:</w:t>
+        <w:t>W pliku C:/xampp/php/php.ini należy odkomentować i edytować linie:</w:t>
       </w:r>
     </w:p>
     <w:p>
@@ -2277,15 +1652,7 @@
         <w:ind w:left="708"/>
       </w:pPr>
       <w:r>
-        <w:t xml:space="preserve">[mail </w:t>
-      </w:r>
-      <w:proofErr w:type="spellStart"/>
-      <w:r>
-        <w:t>function</w:t>
-      </w:r>
-      <w:proofErr w:type="spellEnd"/>
-      <w:r>
-        <w:t>]</w:t>
+        <w:t>[mail function]</w:t>
       </w:r>
     </w:p>
     <w:p>
@@ -2294,15 +1661,7 @@
         <w:ind w:left="708"/>
       </w:pPr>
       <w:r>
-        <w:t xml:space="preserve">; For Win32 </w:t>
-      </w:r>
-      <w:proofErr w:type="spellStart"/>
-      <w:r>
-        <w:t>only</w:t>
-      </w:r>
-      <w:proofErr w:type="spellEnd"/>
-      <w:r>
-        <w:t>.</w:t>
+        <w:t>; For Win32 only.</w:t>
       </w:r>
     </w:p>
     <w:p>
@@ -2319,13 +1678,8 @@
         <w:spacing w:after="0"/>
         <w:ind w:left="708"/>
       </w:pPr>
-      <w:proofErr w:type="spellStart"/>
-      <w:r>
-        <w:t>smtp_port</w:t>
-      </w:r>
-      <w:proofErr w:type="spellEnd"/>
-      <w:r>
-        <w:t xml:space="preserve"> = 25</w:t>
+      <w:r>
+        <w:t>smtp_port = 25</w:t>
       </w:r>
     </w:p>
     <w:p>
@@ -2340,15 +1694,8 @@
         <w:ind w:left="708"/>
       </w:pPr>
       <w:r>
-        <w:t xml:space="preserve">; For Win32 </w:t>
-      </w:r>
-      <w:proofErr w:type="spellStart"/>
-      <w:r>
-        <w:t>only</w:t>
-      </w:r>
-      <w:proofErr w:type="spellEnd"/>
-      <w:r>
-        <w:t>.</w:t>
+        <w:lastRenderedPageBreak/>
+        <w:t>; For Win32 only.</w:t>
       </w:r>
     </w:p>
     <w:p>
@@ -2356,21 +1703,8 @@
         <w:spacing w:after="0"/>
         <w:ind w:left="708"/>
       </w:pPr>
-      <w:proofErr w:type="spellStart"/>
-      <w:r>
-        <w:t>sendmail_from</w:t>
-      </w:r>
-      <w:proofErr w:type="spellEnd"/>
-      <w:r>
-        <w:t xml:space="preserve"> = &lt;e-mail </w:t>
-      </w:r>
-      <w:proofErr w:type="spellStart"/>
-      <w:r>
-        <w:t>username</w:t>
-      </w:r>
-      <w:proofErr w:type="spellEnd"/>
-      <w:r>
-        <w:t>&gt;@gmail.com</w:t>
+      <w:r>
+        <w:t>sendmail_from = &lt;e-mail username&gt;@gmail.com</w:t>
       </w:r>
     </w:p>
     <w:p>
@@ -2383,13 +1717,8 @@
       <w:pPr>
         <w:ind w:firstLine="708"/>
       </w:pPr>
-      <w:proofErr w:type="spellStart"/>
-      <w:r>
-        <w:t>sendmail_path</w:t>
-      </w:r>
-      <w:proofErr w:type="spellEnd"/>
-      <w:r>
-        <w:t xml:space="preserve"> = "\"C:\xampp\sendmail\sendmail.exe\" -t"</w:t>
+      <w:r>
+        <w:t>sendmail_path = "\"C:\xampp\sendmail\sendmail.exe\" -t"</w:t>
       </w:r>
     </w:p>
     <w:p>
@@ -2406,13 +1735,8 @@
         </w:numPr>
       </w:pPr>
       <w:r>
-        <w:t>Edytować plik setup-</w:t>
-      </w:r>
-      <w:proofErr w:type="spellStart"/>
-      <w:r>
-        <w:t>mail.php</w:t>
-      </w:r>
-      <w:proofErr w:type="spellEnd"/>
+        <w:t>Edytować plik setup-mail.php</w:t>
+      </w:r>
     </w:p>
     <w:p>
       <w:pPr>
@@ -2423,6 +1747,18 @@
       </w:r>
       <w:r>
         <w:t>.</w:t>
+      </w:r>
+    </w:p>
+    <w:p>
+      <w:pPr>
+        <w:pStyle w:val="nnnnn"/>
+        <w:ind w:left="360"/>
+      </w:pPr>
+      <w:r>
+        <w:t xml:space="preserve">Konfiguracja </w:t>
+      </w:r>
+      <w:r>
+        <w:t>reCaptcha</w:t>
       </w:r>
     </w:p>
     <w:p>
@@ -2430,6 +1766,56 @@
         <w:spacing w:after="0"/>
         <w:ind w:left="708"/>
       </w:pPr>
+    </w:p>
+    <w:p>
+      <w:pPr>
+        <w:ind w:left="360"/>
+        <w:jc w:val="both"/>
+      </w:pPr>
+      <w:r>
+        <w:t>W celu zapewnienia funkcjonalności ochrony przed botami, w formularzu rejestracyjnym został dodany mechanizm reCaptcha. Jest on domyślnie ustawiony na serwer localhost. Jeżeli chcemy wstawić stronę na serwer publiczny, należy wygenerować nowe klucze reCaptcha na stronie:</w:t>
+      </w:r>
+    </w:p>
+    <w:p>
+      <w:pPr>
+        <w:ind w:left="360"/>
+        <w:jc w:val="both"/>
+        <w:rPr>
+          <w:rFonts w:ascii="Arial" w:hAnsi="Arial" w:cs="Arial"/>
+          <w:color w:val="006621"/>
+          <w:sz w:val="21"/>
+          <w:szCs w:val="21"/>
+          <w:shd w:val="clear" w:color="auto" w:fill="FFFFFF"/>
+        </w:rPr>
+      </w:pPr>
+      <w:hyperlink r:id="rId8" w:history="1">
+        <w:r>
+          <w:rPr>
+            <w:rStyle w:val="Hipercze"/>
+            <w:rFonts w:ascii="Arial" w:hAnsi="Arial" w:cs="Arial"/>
+            <w:sz w:val="21"/>
+            <w:szCs w:val="21"/>
+            <w:shd w:val="clear" w:color="auto" w:fill="FFFFFF"/>
+          </w:rPr>
+          <w:t>https://www.google.com/recaptcha</w:t>
+        </w:r>
+      </w:hyperlink>
+    </w:p>
+    <w:p>
+      <w:pPr>
+        <w:ind w:left="360"/>
+      </w:pPr>
+      <w:r>
+        <w:t>W zakładce „get reCaptcha”.</w:t>
+      </w:r>
+    </w:p>
+    <w:p>
+      <w:pPr>
+        <w:ind w:left="360"/>
+      </w:pPr>
+      <w:r>
+        <w:t>Następnie należy zmienić klucz publiczny i prywatny w pliku setup-recaptcha.php .</w:t>
+      </w:r>
     </w:p>
     <w:p>
       <w:pPr>

</xml_diff>

<commit_message>
Quick fix login page
</commit_message>
<xml_diff>
--- a/doc/sbd_projekt_Wadolny_Zielinski_dokumentacja.docx
+++ b/doc/sbd_projekt_Wadolny_Zielinski_dokumentacja.docx
@@ -963,25 +963,7 @@
           <w:szCs w:val="24"/>
           <w:lang w:eastAsia="pl-PL"/>
         </w:rPr>
-        <w:t xml:space="preserve">Łączność </w:t>
-      </w:r>
-      <w:r>
-        <w:rPr>
-          <w:rFonts w:ascii="Times New Roman" w:hAnsi="Times New Roman" w:cs="Times New Roman"/>
-          <w:sz w:val="24"/>
-          <w:szCs w:val="24"/>
-          <w:lang w:eastAsia="pl-PL"/>
-        </w:rPr>
-        <w:t>aplikacji serwisu</w:t>
-      </w:r>
-      <w:r>
-        <w:rPr>
-          <w:rFonts w:ascii="Times New Roman" w:hAnsi="Times New Roman" w:cs="Times New Roman"/>
-          <w:sz w:val="24"/>
-          <w:szCs w:val="24"/>
-          <w:lang w:eastAsia="pl-PL"/>
-        </w:rPr>
-        <w:t xml:space="preserve"> z bazą danych</w:t>
+        <w:t>Łączność aplikacji serwisu z bazą danych</w:t>
       </w:r>
     </w:p>
     <w:p>
@@ -1058,8 +1040,6 @@
         </w:rPr>
         <w:t>Informacja o płatności</w:t>
       </w:r>
-      <w:bookmarkStart w:id="0" w:name="_GoBack"/>
-      <w:bookmarkEnd w:id="0"/>
     </w:p>
     <w:p>
       <w:pPr>
@@ -1450,14 +1430,10 @@
         <w:jc w:val="both"/>
       </w:pPr>
       <w:r>
-        <w:t xml:space="preserve">W przypadku chęci zmiany użytkownika, hasła, należy zmienić dane logowania w pliku </w:t>
-      </w:r>
-      <w:r>
-        <w:br/>
-        <w:t>setup-</w:t>
-      </w:r>
-      <w:r>
-        <w:t>connect.php . Po zmianie danych, można uruchomić skrypt testujący z pliku basetest.php</w:t>
+        <w:t>Uruchomić serwer Apache</w:t>
+      </w:r>
+      <w:r>
+        <w:t xml:space="preserve"> (w XAMPP)</w:t>
       </w:r>
     </w:p>
     <w:p>
@@ -1470,7 +1446,14 @@
         <w:jc w:val="both"/>
       </w:pPr>
       <w:r>
-        <w:t>Uruchomić serwer Apache</w:t>
+        <w:t xml:space="preserve">W przypadku chęci zmiany użytkownika, hasła, należy zmienić dane logowania w pliku </w:t>
+      </w:r>
+      <w:r>
+        <w:br/>
+        <w:t>setup-</w:t>
+      </w:r>
+      <w:r>
+        <w:t>connect.php . Po zmianie danych, można uruchomić skrypt testujący z pliku basetest.php</w:t>
       </w:r>
     </w:p>
     <w:p>
@@ -1737,6 +1720,11 @@
       <w:r>
         <w:t>Edytować plik setup-mail.php</w:t>
       </w:r>
+      <w:r>
+        <w:t xml:space="preserve"> w folderze strony</w:t>
+      </w:r>
+      <w:bookmarkStart w:id="0" w:name="_GoBack"/>
+      <w:bookmarkEnd w:id="0"/>
     </w:p>
     <w:p>
       <w:pPr>
@@ -1755,10 +1743,7 @@
         <w:ind w:left="360"/>
       </w:pPr>
       <w:r>
-        <w:t xml:space="preserve">Konfiguracja </w:t>
-      </w:r>
-      <w:r>
-        <w:t>reCaptcha</w:t>
+        <w:t>Konfiguracja reCaptcha</w:t>
       </w:r>
     </w:p>
     <w:p>

</xml_diff>

<commit_message>
Final DB, Final WebSite, all system's are working
</commit_message>
<xml_diff>
--- a/doc/sbd_projekt_Wadolny_Zielinski_dokumentacja.docx
+++ b/doc/sbd_projekt_Wadolny_Zielinski_dokumentacja.docx
@@ -353,8 +353,6 @@
           <w:szCs w:val="32"/>
         </w:rPr>
       </w:pPr>
-      <w:bookmarkStart w:id="0" w:name="_GoBack"/>
-      <w:bookmarkEnd w:id="0"/>
     </w:p>
     <w:p>
       <w:pPr>
@@ -542,6 +540,13 @@
     </w:p>
     <w:sdt>
       <w:sdtPr>
+        <w:rPr>
+          <w:rFonts w:asciiTheme="minorHAnsi" w:eastAsiaTheme="minorHAnsi" w:hAnsiTheme="minorHAnsi" w:cstheme="minorBidi"/>
+          <w:color w:val="auto"/>
+          <w:sz w:val="22"/>
+          <w:szCs w:val="22"/>
+          <w:lang w:eastAsia="en-US"/>
+        </w:rPr>
         <w:id w:val="-628321508"/>
         <w:docPartObj>
           <w:docPartGallery w:val="Table of Contents"/>
@@ -550,13 +555,8 @@
       </w:sdtPr>
       <w:sdtEndPr>
         <w:rPr>
-          <w:rFonts w:asciiTheme="minorHAnsi" w:eastAsiaTheme="minorHAnsi" w:hAnsiTheme="minorHAnsi" w:cstheme="minorBidi"/>
           <w:b/>
           <w:bCs/>
-          <w:color w:val="auto"/>
-          <w:sz w:val="22"/>
-          <w:szCs w:val="22"/>
-          <w:lang w:eastAsia="en-US"/>
         </w:rPr>
       </w:sdtEndPr>
       <w:sdtContent>
@@ -573,7 +573,7 @@
             <w:pStyle w:val="Spistreci1"/>
             <w:tabs>
               <w:tab w:val="left" w:pos="440"/>
-              <w:tab w:val="right" w:leader="dot" w:pos="9062"/>
+              <w:tab w:val="right" w:leader="dot" w:pos="9060"/>
             </w:tabs>
             <w:rPr>
               <w:rFonts w:eastAsiaTheme="minorEastAsia"/>
@@ -590,7 +590,7 @@
           <w:r>
             <w:fldChar w:fldCharType="separate"/>
           </w:r>
-          <w:hyperlink w:anchor="_Toc503013579" w:history="1">
+          <w:hyperlink w:anchor="_Toc503029899" w:history="1">
             <w:r>
               <w:rPr>
                 <w:rStyle w:val="Hipercze"/>
@@ -632,7 +632,7 @@
                 <w:noProof/>
                 <w:webHidden/>
               </w:rPr>
-              <w:instrText xml:space="preserve"> PAGEREF _Toc503013579 \h </w:instrText>
+              <w:instrText xml:space="preserve"> PAGEREF _Toc503029899 \h </w:instrText>
             </w:r>
             <w:r>
               <w:rPr>
@@ -668,7 +668,7 @@
             <w:pStyle w:val="Spistreci1"/>
             <w:tabs>
               <w:tab w:val="left" w:pos="440"/>
-              <w:tab w:val="right" w:leader="dot" w:pos="9062"/>
+              <w:tab w:val="right" w:leader="dot" w:pos="9060"/>
             </w:tabs>
             <w:rPr>
               <w:rFonts w:eastAsiaTheme="minorEastAsia"/>
@@ -676,7 +676,7 @@
               <w:lang w:eastAsia="pl-PL"/>
             </w:rPr>
           </w:pPr>
-          <w:hyperlink w:anchor="_Toc503013580" w:history="1">
+          <w:hyperlink w:anchor="_Toc503029900" w:history="1">
             <w:r>
               <w:rPr>
                 <w:rStyle w:val="Hipercze"/>
@@ -718,7 +718,7 @@
                 <w:noProof/>
                 <w:webHidden/>
               </w:rPr>
-              <w:instrText xml:space="preserve"> PAGEREF _Toc503013580 \h </w:instrText>
+              <w:instrText xml:space="preserve"> PAGEREF _Toc503029900 \h </w:instrText>
             </w:r>
             <w:r>
               <w:rPr>
@@ -754,7 +754,7 @@
             <w:pStyle w:val="Spistreci1"/>
             <w:tabs>
               <w:tab w:val="left" w:pos="440"/>
-              <w:tab w:val="right" w:leader="dot" w:pos="9062"/>
+              <w:tab w:val="right" w:leader="dot" w:pos="9060"/>
             </w:tabs>
             <w:rPr>
               <w:rFonts w:eastAsiaTheme="minorEastAsia"/>
@@ -762,7 +762,7 @@
               <w:lang w:eastAsia="pl-PL"/>
             </w:rPr>
           </w:pPr>
-          <w:hyperlink w:anchor="_Toc503013581" w:history="1">
+          <w:hyperlink w:anchor="_Toc503029901" w:history="1">
             <w:r>
               <w:rPr>
                 <w:rStyle w:val="Hipercze"/>
@@ -804,7 +804,7 @@
                 <w:noProof/>
                 <w:webHidden/>
               </w:rPr>
-              <w:instrText xml:space="preserve"> PAGEREF _Toc503013581 \h </w:instrText>
+              <w:instrText xml:space="preserve"> PAGEREF _Toc503029901 \h </w:instrText>
             </w:r>
             <w:r>
               <w:rPr>
@@ -840,7 +840,7 @@
             <w:pStyle w:val="Spistreci1"/>
             <w:tabs>
               <w:tab w:val="left" w:pos="440"/>
-              <w:tab w:val="right" w:leader="dot" w:pos="9062"/>
+              <w:tab w:val="right" w:leader="dot" w:pos="9060"/>
             </w:tabs>
             <w:rPr>
               <w:rFonts w:eastAsiaTheme="minorEastAsia"/>
@@ -848,7 +848,7 @@
               <w:lang w:eastAsia="pl-PL"/>
             </w:rPr>
           </w:pPr>
-          <w:hyperlink w:anchor="_Toc503013582" w:history="1">
+          <w:hyperlink w:anchor="_Toc503029902" w:history="1">
             <w:r>
               <w:rPr>
                 <w:rStyle w:val="Hipercze"/>
@@ -890,7 +890,7 @@
                 <w:noProof/>
                 <w:webHidden/>
               </w:rPr>
-              <w:instrText xml:space="preserve"> PAGEREF _Toc503013582 \h </w:instrText>
+              <w:instrText xml:space="preserve"> PAGEREF _Toc503029902 \h </w:instrText>
             </w:r>
             <w:r>
               <w:rPr>
@@ -926,7 +926,7 @@
             <w:pStyle w:val="Spistreci1"/>
             <w:tabs>
               <w:tab w:val="left" w:pos="440"/>
-              <w:tab w:val="right" w:leader="dot" w:pos="9062"/>
+              <w:tab w:val="right" w:leader="dot" w:pos="9060"/>
             </w:tabs>
             <w:rPr>
               <w:rFonts w:eastAsiaTheme="minorEastAsia"/>
@@ -934,7 +934,7 @@
               <w:lang w:eastAsia="pl-PL"/>
             </w:rPr>
           </w:pPr>
-          <w:hyperlink w:anchor="_Toc503013583" w:history="1">
+          <w:hyperlink w:anchor="_Toc503029903" w:history="1">
             <w:r>
               <w:rPr>
                 <w:rStyle w:val="Hipercze"/>
@@ -976,7 +976,7 @@
                 <w:noProof/>
                 <w:webHidden/>
               </w:rPr>
-              <w:instrText xml:space="preserve"> PAGEREF _Toc503013583 \h </w:instrText>
+              <w:instrText xml:space="preserve"> PAGEREF _Toc503029903 \h </w:instrText>
             </w:r>
             <w:r>
               <w:rPr>
@@ -1012,7 +1012,7 @@
             <w:pStyle w:val="Spistreci1"/>
             <w:tabs>
               <w:tab w:val="left" w:pos="440"/>
-              <w:tab w:val="right" w:leader="dot" w:pos="9062"/>
+              <w:tab w:val="right" w:leader="dot" w:pos="9060"/>
             </w:tabs>
             <w:rPr>
               <w:rFonts w:eastAsiaTheme="minorEastAsia"/>
@@ -1020,7 +1020,7 @@
               <w:lang w:eastAsia="pl-PL"/>
             </w:rPr>
           </w:pPr>
-          <w:hyperlink w:anchor="_Toc503013584" w:history="1">
+          <w:hyperlink w:anchor="_Toc503029904" w:history="1">
             <w:r>
               <w:rPr>
                 <w:rStyle w:val="Hipercze"/>
@@ -1062,7 +1062,7 @@
                 <w:noProof/>
                 <w:webHidden/>
               </w:rPr>
-              <w:instrText xml:space="preserve"> PAGEREF _Toc503013584 \h </w:instrText>
+              <w:instrText xml:space="preserve"> PAGEREF _Toc503029904 \h </w:instrText>
             </w:r>
             <w:r>
               <w:rPr>
@@ -1098,7 +1098,7 @@
             <w:pStyle w:val="Spistreci1"/>
             <w:tabs>
               <w:tab w:val="left" w:pos="440"/>
-              <w:tab w:val="right" w:leader="dot" w:pos="9062"/>
+              <w:tab w:val="right" w:leader="dot" w:pos="9060"/>
             </w:tabs>
             <w:rPr>
               <w:rFonts w:eastAsiaTheme="minorEastAsia"/>
@@ -1106,7 +1106,7 @@
               <w:lang w:eastAsia="pl-PL"/>
             </w:rPr>
           </w:pPr>
-          <w:hyperlink w:anchor="_Toc503013585" w:history="1">
+          <w:hyperlink w:anchor="_Toc503029905" w:history="1">
             <w:r>
               <w:rPr>
                 <w:rStyle w:val="Hipercze"/>
@@ -1148,7 +1148,7 @@
                 <w:noProof/>
                 <w:webHidden/>
               </w:rPr>
-              <w:instrText xml:space="preserve"> PAGEREF _Toc503013585 \h </w:instrText>
+              <w:instrText xml:space="preserve"> PAGEREF _Toc503029905 \h </w:instrText>
             </w:r>
             <w:r>
               <w:rPr>
@@ -1184,7 +1184,7 @@
             <w:pStyle w:val="Spistreci1"/>
             <w:tabs>
               <w:tab w:val="left" w:pos="440"/>
-              <w:tab w:val="right" w:leader="dot" w:pos="9062"/>
+              <w:tab w:val="right" w:leader="dot" w:pos="9060"/>
             </w:tabs>
             <w:rPr>
               <w:rFonts w:eastAsiaTheme="minorEastAsia"/>
@@ -1192,7 +1192,7 @@
               <w:lang w:eastAsia="pl-PL"/>
             </w:rPr>
           </w:pPr>
-          <w:hyperlink w:anchor="_Toc503013586" w:history="1">
+          <w:hyperlink w:anchor="_Toc503029906" w:history="1">
             <w:r>
               <w:rPr>
                 <w:rStyle w:val="Hipercze"/>
@@ -1234,7 +1234,7 @@
                 <w:noProof/>
                 <w:webHidden/>
               </w:rPr>
-              <w:instrText xml:space="preserve"> PAGEREF _Toc503013586 \h </w:instrText>
+              <w:instrText xml:space="preserve"> PAGEREF _Toc503029906 \h </w:instrText>
             </w:r>
             <w:r>
               <w:rPr>
@@ -1270,7 +1270,7 @@
             <w:pStyle w:val="Spistreci1"/>
             <w:tabs>
               <w:tab w:val="left" w:pos="440"/>
-              <w:tab w:val="right" w:leader="dot" w:pos="9062"/>
+              <w:tab w:val="right" w:leader="dot" w:pos="9060"/>
             </w:tabs>
             <w:rPr>
               <w:rFonts w:eastAsiaTheme="minorEastAsia"/>
@@ -1278,7 +1278,7 @@
               <w:lang w:eastAsia="pl-PL"/>
             </w:rPr>
           </w:pPr>
-          <w:hyperlink w:anchor="_Toc503013587" w:history="1">
+          <w:hyperlink w:anchor="_Toc503029907" w:history="1">
             <w:r>
               <w:rPr>
                 <w:rStyle w:val="Hipercze"/>
@@ -1320,7 +1320,7 @@
                 <w:noProof/>
                 <w:webHidden/>
               </w:rPr>
-              <w:instrText xml:space="preserve"> PAGEREF _Toc503013587 \h </w:instrText>
+              <w:instrText xml:space="preserve"> PAGEREF _Toc503029907 \h </w:instrText>
             </w:r>
             <w:r>
               <w:rPr>
@@ -1356,7 +1356,7 @@
             <w:pStyle w:val="Spistreci1"/>
             <w:tabs>
               <w:tab w:val="left" w:pos="660"/>
-              <w:tab w:val="right" w:leader="dot" w:pos="9062"/>
+              <w:tab w:val="right" w:leader="dot" w:pos="9060"/>
             </w:tabs>
             <w:rPr>
               <w:rFonts w:eastAsiaTheme="minorEastAsia"/>
@@ -1364,7 +1364,7 @@
               <w:lang w:eastAsia="pl-PL"/>
             </w:rPr>
           </w:pPr>
-          <w:hyperlink w:anchor="_Toc503013588" w:history="1">
+          <w:hyperlink w:anchor="_Toc503029908" w:history="1">
             <w:r>
               <w:rPr>
                 <w:rStyle w:val="Hipercze"/>
@@ -1406,7 +1406,7 @@
                 <w:noProof/>
                 <w:webHidden/>
               </w:rPr>
-              <w:instrText xml:space="preserve"> PAGEREF _Toc503013588 \h </w:instrText>
+              <w:instrText xml:space="preserve"> PAGEREF _Toc503029908 \h </w:instrText>
             </w:r>
             <w:r>
               <w:rPr>
@@ -1441,7 +1441,7 @@
           <w:pPr>
             <w:pStyle w:val="Spistreci2"/>
             <w:tabs>
-              <w:tab w:val="right" w:leader="dot" w:pos="9062"/>
+              <w:tab w:val="right" w:leader="dot" w:pos="9060"/>
             </w:tabs>
             <w:rPr>
               <w:rFonts w:eastAsiaTheme="minorEastAsia"/>
@@ -1449,7 +1449,7 @@
               <w:lang w:eastAsia="pl-PL"/>
             </w:rPr>
           </w:pPr>
-          <w:hyperlink w:anchor="_Toc503013589" w:history="1">
+          <w:hyperlink w:anchor="_Toc503029909" w:history="1">
             <w:r>
               <w:rPr>
                 <w:rStyle w:val="Hipercze"/>
@@ -1476,7 +1476,7 @@
                 <w:noProof/>
                 <w:webHidden/>
               </w:rPr>
-              <w:instrText xml:space="preserve"> PAGEREF _Toc503013589 \h </w:instrText>
+              <w:instrText xml:space="preserve"> PAGEREF _Toc503029909 \h </w:instrText>
             </w:r>
             <w:r>
               <w:rPr>
@@ -1511,7 +1511,7 @@
           <w:pPr>
             <w:pStyle w:val="Spistreci3"/>
             <w:tabs>
-              <w:tab w:val="right" w:leader="dot" w:pos="9062"/>
+              <w:tab w:val="right" w:leader="dot" w:pos="9060"/>
             </w:tabs>
             <w:rPr>
               <w:rFonts w:eastAsiaTheme="minorEastAsia"/>
@@ -1519,7 +1519,7 @@
               <w:lang w:eastAsia="pl-PL"/>
             </w:rPr>
           </w:pPr>
-          <w:hyperlink w:anchor="_Toc503013590" w:history="1">
+          <w:hyperlink w:anchor="_Toc503029910" w:history="1">
             <w:r>
               <w:rPr>
                 <w:rStyle w:val="Hipercze"/>
@@ -1546,7 +1546,7 @@
                 <w:noProof/>
                 <w:webHidden/>
               </w:rPr>
-              <w:instrText xml:space="preserve"> PAGEREF _Toc503013590 \h </w:instrText>
+              <w:instrText xml:space="preserve"> PAGEREF _Toc503029910 \h </w:instrText>
             </w:r>
             <w:r>
               <w:rPr>
@@ -1566,7 +1566,7 @@
                 <w:noProof/>
                 <w:webHidden/>
               </w:rPr>
-              <w:t>5</w:t>
+              <w:t>6</w:t>
             </w:r>
             <w:r>
               <w:rPr>
@@ -1581,7 +1581,7 @@
           <w:pPr>
             <w:pStyle w:val="Spistreci3"/>
             <w:tabs>
-              <w:tab w:val="right" w:leader="dot" w:pos="9062"/>
+              <w:tab w:val="right" w:leader="dot" w:pos="9060"/>
             </w:tabs>
             <w:rPr>
               <w:rFonts w:eastAsiaTheme="minorEastAsia"/>
@@ -1589,7 +1589,7 @@
               <w:lang w:eastAsia="pl-PL"/>
             </w:rPr>
           </w:pPr>
-          <w:hyperlink w:anchor="_Toc503013591" w:history="1">
+          <w:hyperlink w:anchor="_Toc503029911" w:history="1">
             <w:r>
               <w:rPr>
                 <w:rStyle w:val="Hipercze"/>
@@ -1616,7 +1616,7 @@
                 <w:noProof/>
                 <w:webHidden/>
               </w:rPr>
-              <w:instrText xml:space="preserve"> PAGEREF _Toc503013591 \h </w:instrText>
+              <w:instrText xml:space="preserve"> PAGEREF _Toc503029911 \h </w:instrText>
             </w:r>
             <w:r>
               <w:rPr>
@@ -1636,7 +1636,7 @@
                 <w:noProof/>
                 <w:webHidden/>
               </w:rPr>
-              <w:t>5</w:t>
+              <w:t>6</w:t>
             </w:r>
             <w:r>
               <w:rPr>
@@ -1651,7 +1651,7 @@
           <w:pPr>
             <w:pStyle w:val="Spistreci2"/>
             <w:tabs>
-              <w:tab w:val="right" w:leader="dot" w:pos="9062"/>
+              <w:tab w:val="right" w:leader="dot" w:pos="9060"/>
             </w:tabs>
             <w:rPr>
               <w:rFonts w:eastAsiaTheme="minorEastAsia"/>
@@ -1659,7 +1659,7 @@
               <w:lang w:eastAsia="pl-PL"/>
             </w:rPr>
           </w:pPr>
-          <w:hyperlink w:anchor="_Toc503013592" w:history="1">
+          <w:hyperlink w:anchor="_Toc503029912" w:history="1">
             <w:r>
               <w:rPr>
                 <w:rStyle w:val="Hipercze"/>
@@ -1686,7 +1686,7 @@
                 <w:noProof/>
                 <w:webHidden/>
               </w:rPr>
-              <w:instrText xml:space="preserve"> PAGEREF _Toc503013592 \h </w:instrText>
+              <w:instrText xml:space="preserve"> PAGEREF _Toc503029912 \h </w:instrText>
             </w:r>
             <w:r>
               <w:rPr>
@@ -1706,7 +1706,7 @@
                 <w:noProof/>
                 <w:webHidden/>
               </w:rPr>
-              <w:t>5</w:t>
+              <w:t>7</w:t>
             </w:r>
             <w:r>
               <w:rPr>
@@ -1721,7 +1721,7 @@
           <w:pPr>
             <w:pStyle w:val="Spistreci3"/>
             <w:tabs>
-              <w:tab w:val="right" w:leader="dot" w:pos="9062"/>
+              <w:tab w:val="right" w:leader="dot" w:pos="9060"/>
             </w:tabs>
             <w:rPr>
               <w:rFonts w:eastAsiaTheme="minorEastAsia"/>
@@ -1729,7 +1729,7 @@
               <w:lang w:eastAsia="pl-PL"/>
             </w:rPr>
           </w:pPr>
-          <w:hyperlink w:anchor="_Toc503013593" w:history="1">
+          <w:hyperlink w:anchor="_Toc503029913" w:history="1">
             <w:r>
               <w:rPr>
                 <w:rStyle w:val="Hipercze"/>
@@ -1756,7 +1756,7 @@
                 <w:noProof/>
                 <w:webHidden/>
               </w:rPr>
-              <w:instrText xml:space="preserve"> PAGEREF _Toc503013593 \h </w:instrText>
+              <w:instrText xml:space="preserve"> PAGEREF _Toc503029913 \h </w:instrText>
             </w:r>
             <w:r>
               <w:rPr>
@@ -1776,7 +1776,7 @@
                 <w:noProof/>
                 <w:webHidden/>
               </w:rPr>
-              <w:t>5</w:t>
+              <w:t>7</w:t>
             </w:r>
             <w:r>
               <w:rPr>
@@ -1791,7 +1791,7 @@
           <w:pPr>
             <w:pStyle w:val="Spistreci3"/>
             <w:tabs>
-              <w:tab w:val="right" w:leader="dot" w:pos="9062"/>
+              <w:tab w:val="right" w:leader="dot" w:pos="9060"/>
             </w:tabs>
             <w:rPr>
               <w:rFonts w:eastAsiaTheme="minorEastAsia"/>
@@ -1799,7 +1799,7 @@
               <w:lang w:eastAsia="pl-PL"/>
             </w:rPr>
           </w:pPr>
-          <w:hyperlink w:anchor="_Toc503013594" w:history="1">
+          <w:hyperlink w:anchor="_Toc503029914" w:history="1">
             <w:r>
               <w:rPr>
                 <w:rStyle w:val="Hipercze"/>
@@ -1826,7 +1826,7 @@
                 <w:noProof/>
                 <w:webHidden/>
               </w:rPr>
-              <w:instrText xml:space="preserve"> PAGEREF _Toc503013594 \h </w:instrText>
+              <w:instrText xml:space="preserve"> PAGEREF _Toc503029914 \h </w:instrText>
             </w:r>
             <w:r>
               <w:rPr>
@@ -1846,7 +1846,7 @@
                 <w:noProof/>
                 <w:webHidden/>
               </w:rPr>
-              <w:t>5</w:t>
+              <w:t>8</w:t>
             </w:r>
             <w:r>
               <w:rPr>
@@ -1861,7 +1861,7 @@
           <w:pPr>
             <w:pStyle w:val="Spistreci3"/>
             <w:tabs>
-              <w:tab w:val="right" w:leader="dot" w:pos="9062"/>
+              <w:tab w:val="right" w:leader="dot" w:pos="9060"/>
             </w:tabs>
             <w:rPr>
               <w:rFonts w:eastAsiaTheme="minorEastAsia"/>
@@ -1869,7 +1869,7 @@
               <w:lang w:eastAsia="pl-PL"/>
             </w:rPr>
           </w:pPr>
-          <w:hyperlink w:anchor="_Toc503013595" w:history="1">
+          <w:hyperlink w:anchor="_Toc503029915" w:history="1">
             <w:r>
               <w:rPr>
                 <w:rStyle w:val="Hipercze"/>
@@ -1896,7 +1896,7 @@
                 <w:noProof/>
                 <w:webHidden/>
               </w:rPr>
-              <w:instrText xml:space="preserve"> PAGEREF _Toc503013595 \h </w:instrText>
+              <w:instrText xml:space="preserve"> PAGEREF _Toc503029915 \h </w:instrText>
             </w:r>
             <w:r>
               <w:rPr>
@@ -1916,7 +1916,7 @@
                 <w:noProof/>
                 <w:webHidden/>
               </w:rPr>
-              <w:t>5</w:t>
+              <w:t>8</w:t>
             </w:r>
             <w:r>
               <w:rPr>
@@ -1931,7 +1931,7 @@
           <w:pPr>
             <w:pStyle w:val="Spistreci3"/>
             <w:tabs>
-              <w:tab w:val="right" w:leader="dot" w:pos="9062"/>
+              <w:tab w:val="right" w:leader="dot" w:pos="9060"/>
             </w:tabs>
             <w:rPr>
               <w:rFonts w:eastAsiaTheme="minorEastAsia"/>
@@ -1939,7 +1939,7 @@
               <w:lang w:eastAsia="pl-PL"/>
             </w:rPr>
           </w:pPr>
-          <w:hyperlink w:anchor="_Toc503013596" w:history="1">
+          <w:hyperlink w:anchor="_Toc503029916" w:history="1">
             <w:r>
               <w:rPr>
                 <w:rStyle w:val="Hipercze"/>
@@ -1966,7 +1966,7 @@
                 <w:noProof/>
                 <w:webHidden/>
               </w:rPr>
-              <w:instrText xml:space="preserve"> PAGEREF _Toc503013596 \h </w:instrText>
+              <w:instrText xml:space="preserve"> PAGEREF _Toc503029916 \h </w:instrText>
             </w:r>
             <w:r>
               <w:rPr>
@@ -1986,7 +1986,7 @@
                 <w:noProof/>
                 <w:webHidden/>
               </w:rPr>
-              <w:t>5</w:t>
+              <w:t>9</w:t>
             </w:r>
             <w:r>
               <w:rPr>
@@ -2002,7 +2002,7 @@
             <w:pStyle w:val="Spistreci1"/>
             <w:tabs>
               <w:tab w:val="left" w:pos="660"/>
-              <w:tab w:val="right" w:leader="dot" w:pos="9062"/>
+              <w:tab w:val="right" w:leader="dot" w:pos="9060"/>
             </w:tabs>
             <w:rPr>
               <w:rFonts w:eastAsiaTheme="minorEastAsia"/>
@@ -2010,7 +2010,7 @@
               <w:lang w:eastAsia="pl-PL"/>
             </w:rPr>
           </w:pPr>
-          <w:hyperlink w:anchor="_Toc503013597" w:history="1">
+          <w:hyperlink w:anchor="_Toc503029917" w:history="1">
             <w:r>
               <w:rPr>
                 <w:rStyle w:val="Hipercze"/>
@@ -2052,7 +2052,7 @@
                 <w:noProof/>
                 <w:webHidden/>
               </w:rPr>
-              <w:instrText xml:space="preserve"> PAGEREF _Toc503013597 \h </w:instrText>
+              <w:instrText xml:space="preserve"> PAGEREF _Toc503029917 \h </w:instrText>
             </w:r>
             <w:r>
               <w:rPr>
@@ -2072,7 +2072,7 @@
                 <w:noProof/>
                 <w:webHidden/>
               </w:rPr>
-              <w:t>6</w:t>
+              <w:t>10</w:t>
             </w:r>
             <w:r>
               <w:rPr>
@@ -2087,7 +2087,7 @@
           <w:pPr>
             <w:pStyle w:val="Spistreci2"/>
             <w:tabs>
-              <w:tab w:val="right" w:leader="dot" w:pos="9062"/>
+              <w:tab w:val="right" w:leader="dot" w:pos="9060"/>
             </w:tabs>
             <w:rPr>
               <w:rFonts w:eastAsiaTheme="minorEastAsia"/>
@@ -2095,7 +2095,7 @@
               <w:lang w:eastAsia="pl-PL"/>
             </w:rPr>
           </w:pPr>
-          <w:hyperlink w:anchor="_Toc503013598" w:history="1">
+          <w:hyperlink w:anchor="_Toc503029918" w:history="1">
             <w:r>
               <w:rPr>
                 <w:rStyle w:val="Hipercze"/>
@@ -2122,7 +2122,7 @@
                 <w:noProof/>
                 <w:webHidden/>
               </w:rPr>
-              <w:instrText xml:space="preserve"> PAGEREF _Toc503013598 \h </w:instrText>
+              <w:instrText xml:space="preserve"> PAGEREF _Toc503029918 \h </w:instrText>
             </w:r>
             <w:r>
               <w:rPr>
@@ -2142,7 +2142,7 @@
                 <w:noProof/>
                 <w:webHidden/>
               </w:rPr>
-              <w:t>6</w:t>
+              <w:t>10</w:t>
             </w:r>
             <w:r>
               <w:rPr>
@@ -2157,7 +2157,7 @@
           <w:pPr>
             <w:pStyle w:val="Spistreci3"/>
             <w:tabs>
-              <w:tab w:val="right" w:leader="dot" w:pos="9062"/>
+              <w:tab w:val="right" w:leader="dot" w:pos="9060"/>
             </w:tabs>
             <w:rPr>
               <w:rFonts w:eastAsiaTheme="minorEastAsia"/>
@@ -2165,7 +2165,7 @@
               <w:lang w:eastAsia="pl-PL"/>
             </w:rPr>
           </w:pPr>
-          <w:hyperlink w:anchor="_Toc503013599" w:history="1">
+          <w:hyperlink w:anchor="_Toc503029919" w:history="1">
             <w:r>
               <w:rPr>
                 <w:rStyle w:val="Hipercze"/>
@@ -2192,7 +2192,7 @@
                 <w:noProof/>
                 <w:webHidden/>
               </w:rPr>
-              <w:instrText xml:space="preserve"> PAGEREF _Toc503013599 \h </w:instrText>
+              <w:instrText xml:space="preserve"> PAGEREF _Toc503029919 \h </w:instrText>
             </w:r>
             <w:r>
               <w:rPr>
@@ -2212,7 +2212,7 @@
                 <w:noProof/>
                 <w:webHidden/>
               </w:rPr>
-              <w:t>6</w:t>
+              <w:t>10</w:t>
             </w:r>
             <w:r>
               <w:rPr>
@@ -2228,7 +2228,7 @@
             <w:pStyle w:val="Spistreci1"/>
             <w:tabs>
               <w:tab w:val="left" w:pos="660"/>
-              <w:tab w:val="right" w:leader="dot" w:pos="9062"/>
+              <w:tab w:val="right" w:leader="dot" w:pos="9060"/>
             </w:tabs>
             <w:rPr>
               <w:rFonts w:eastAsiaTheme="minorEastAsia"/>
@@ -2236,7 +2236,7 @@
               <w:lang w:eastAsia="pl-PL"/>
             </w:rPr>
           </w:pPr>
-          <w:hyperlink w:anchor="_Toc503013600" w:history="1">
+          <w:hyperlink w:anchor="_Toc503029920" w:history="1">
             <w:r>
               <w:rPr>
                 <w:rStyle w:val="Hipercze"/>
@@ -2278,7 +2278,7 @@
                 <w:noProof/>
                 <w:webHidden/>
               </w:rPr>
-              <w:instrText xml:space="preserve"> PAGEREF _Toc503013600 \h </w:instrText>
+              <w:instrText xml:space="preserve"> PAGEREF _Toc503029920 \h </w:instrText>
             </w:r>
             <w:r>
               <w:rPr>
@@ -2298,7 +2298,7 @@
                 <w:noProof/>
                 <w:webHidden/>
               </w:rPr>
-              <w:t>6</w:t>
+              <w:t>10</w:t>
             </w:r>
             <w:r>
               <w:rPr>
@@ -2314,7 +2314,7 @@
             <w:pStyle w:val="Spistreci1"/>
             <w:tabs>
               <w:tab w:val="left" w:pos="660"/>
-              <w:tab w:val="right" w:leader="dot" w:pos="9062"/>
+              <w:tab w:val="right" w:leader="dot" w:pos="9060"/>
             </w:tabs>
             <w:rPr>
               <w:rFonts w:eastAsiaTheme="minorEastAsia"/>
@@ -2322,7 +2322,7 @@
               <w:lang w:eastAsia="pl-PL"/>
             </w:rPr>
           </w:pPr>
-          <w:hyperlink w:anchor="_Toc503013601" w:history="1">
+          <w:hyperlink w:anchor="_Toc503029921" w:history="1">
             <w:r>
               <w:rPr>
                 <w:rStyle w:val="Hipercze"/>
@@ -2364,7 +2364,7 @@
                 <w:noProof/>
                 <w:webHidden/>
               </w:rPr>
-              <w:instrText xml:space="preserve"> PAGEREF _Toc503013601 \h </w:instrText>
+              <w:instrText xml:space="preserve"> PAGEREF _Toc503029921 \h </w:instrText>
             </w:r>
             <w:r>
               <w:rPr>
@@ -2384,7 +2384,7 @@
                 <w:noProof/>
                 <w:webHidden/>
               </w:rPr>
-              <w:t>6</w:t>
+              <w:t>10</w:t>
             </w:r>
             <w:r>
               <w:rPr>
@@ -2399,7 +2399,7 @@
           <w:pPr>
             <w:pStyle w:val="Spistreci2"/>
             <w:tabs>
-              <w:tab w:val="right" w:leader="dot" w:pos="9062"/>
+              <w:tab w:val="right" w:leader="dot" w:pos="9060"/>
             </w:tabs>
             <w:rPr>
               <w:rFonts w:eastAsiaTheme="minorEastAsia"/>
@@ -2407,7 +2407,7 @@
               <w:lang w:eastAsia="pl-PL"/>
             </w:rPr>
           </w:pPr>
-          <w:hyperlink w:anchor="_Toc503013602" w:history="1">
+          <w:hyperlink w:anchor="_Toc503029922" w:history="1">
             <w:r>
               <w:rPr>
                 <w:rStyle w:val="Hipercze"/>
@@ -2434,7 +2434,7 @@
                 <w:noProof/>
                 <w:webHidden/>
               </w:rPr>
-              <w:instrText xml:space="preserve"> PAGEREF _Toc503013602 \h </w:instrText>
+              <w:instrText xml:space="preserve"> PAGEREF _Toc503029922 \h </w:instrText>
             </w:r>
             <w:r>
               <w:rPr>
@@ -2454,7 +2454,7 @@
                 <w:noProof/>
                 <w:webHidden/>
               </w:rPr>
-              <w:t>6</w:t>
+              <w:t>10</w:t>
             </w:r>
             <w:r>
               <w:rPr>
@@ -2469,7 +2469,7 @@
           <w:pPr>
             <w:pStyle w:val="Spistreci2"/>
             <w:tabs>
-              <w:tab w:val="right" w:leader="dot" w:pos="9062"/>
+              <w:tab w:val="right" w:leader="dot" w:pos="9060"/>
             </w:tabs>
             <w:rPr>
               <w:rFonts w:eastAsiaTheme="minorEastAsia"/>
@@ -2477,7 +2477,7 @@
               <w:lang w:eastAsia="pl-PL"/>
             </w:rPr>
           </w:pPr>
-          <w:hyperlink w:anchor="_Toc503013603" w:history="1">
+          <w:hyperlink w:anchor="_Toc503029923" w:history="1">
             <w:r>
               <w:rPr>
                 <w:rStyle w:val="Hipercze"/>
@@ -2504,7 +2504,7 @@
                 <w:noProof/>
                 <w:webHidden/>
               </w:rPr>
-              <w:instrText xml:space="preserve"> PAGEREF _Toc503013603 \h </w:instrText>
+              <w:instrText xml:space="preserve"> PAGEREF _Toc503029923 \h </w:instrText>
             </w:r>
             <w:r>
               <w:rPr>
@@ -2524,7 +2524,7 @@
                 <w:noProof/>
                 <w:webHidden/>
               </w:rPr>
-              <w:t>6</w:t>
+              <w:t>10</w:t>
             </w:r>
             <w:r>
               <w:rPr>
@@ -2539,7 +2539,7 @@
           <w:pPr>
             <w:pStyle w:val="Spistreci2"/>
             <w:tabs>
-              <w:tab w:val="right" w:leader="dot" w:pos="9062"/>
+              <w:tab w:val="right" w:leader="dot" w:pos="9060"/>
             </w:tabs>
             <w:rPr>
               <w:rFonts w:eastAsiaTheme="minorEastAsia"/>
@@ -2547,7 +2547,7 @@
               <w:lang w:eastAsia="pl-PL"/>
             </w:rPr>
           </w:pPr>
-          <w:hyperlink w:anchor="_Toc503013604" w:history="1">
+          <w:hyperlink w:anchor="_Toc503029924" w:history="1">
             <w:r>
               <w:rPr>
                 <w:rStyle w:val="Hipercze"/>
@@ -2574,7 +2574,7 @@
                 <w:noProof/>
                 <w:webHidden/>
               </w:rPr>
-              <w:instrText xml:space="preserve"> PAGEREF _Toc503013604 \h </w:instrText>
+              <w:instrText xml:space="preserve"> PAGEREF _Toc503029924 \h </w:instrText>
             </w:r>
             <w:r>
               <w:rPr>
@@ -2594,7 +2594,7 @@
                 <w:noProof/>
                 <w:webHidden/>
               </w:rPr>
-              <w:t>6</w:t>
+              <w:t>10</w:t>
             </w:r>
             <w:r>
               <w:rPr>
@@ -2610,7 +2610,7 @@
             <w:pStyle w:val="Spistreci1"/>
             <w:tabs>
               <w:tab w:val="left" w:pos="660"/>
-              <w:tab w:val="right" w:leader="dot" w:pos="9062"/>
+              <w:tab w:val="right" w:leader="dot" w:pos="9060"/>
             </w:tabs>
             <w:rPr>
               <w:rFonts w:eastAsiaTheme="minorEastAsia"/>
@@ -2618,7 +2618,7 @@
               <w:lang w:eastAsia="pl-PL"/>
             </w:rPr>
           </w:pPr>
-          <w:hyperlink w:anchor="_Toc503013605" w:history="1">
+          <w:hyperlink w:anchor="_Toc503029925" w:history="1">
             <w:r>
               <w:rPr>
                 <w:rStyle w:val="Hipercze"/>
@@ -2660,7 +2660,7 @@
                 <w:noProof/>
                 <w:webHidden/>
               </w:rPr>
-              <w:instrText xml:space="preserve"> PAGEREF _Toc503013605 \h </w:instrText>
+              <w:instrText xml:space="preserve"> PAGEREF _Toc503029925 \h </w:instrText>
             </w:r>
             <w:r>
               <w:rPr>
@@ -2680,7 +2680,7 @@
                 <w:noProof/>
                 <w:webHidden/>
               </w:rPr>
-              <w:t>6</w:t>
+              <w:t>10</w:t>
             </w:r>
             <w:r>
               <w:rPr>
@@ -2695,7 +2695,7 @@
           <w:pPr>
             <w:pStyle w:val="Spistreci2"/>
             <w:tabs>
-              <w:tab w:val="right" w:leader="dot" w:pos="9062"/>
+              <w:tab w:val="right" w:leader="dot" w:pos="9060"/>
             </w:tabs>
             <w:rPr>
               <w:rFonts w:eastAsiaTheme="minorEastAsia"/>
@@ -2703,7 +2703,7 @@
               <w:lang w:eastAsia="pl-PL"/>
             </w:rPr>
           </w:pPr>
-          <w:hyperlink w:anchor="_Toc503013606" w:history="1">
+          <w:hyperlink w:anchor="_Toc503029926" w:history="1">
             <w:r>
               <w:rPr>
                 <w:rStyle w:val="Hipercze"/>
@@ -2730,7 +2730,7 @@
                 <w:noProof/>
                 <w:webHidden/>
               </w:rPr>
-              <w:instrText xml:space="preserve"> PAGEREF _Toc503013606 \h </w:instrText>
+              <w:instrText xml:space="preserve"> PAGEREF _Toc503029926 \h </w:instrText>
             </w:r>
             <w:r>
               <w:rPr>
@@ -2750,7 +2750,7 @@
                 <w:noProof/>
                 <w:webHidden/>
               </w:rPr>
-              <w:t>6</w:t>
+              <w:t>10</w:t>
             </w:r>
             <w:r>
               <w:rPr>
@@ -2765,7 +2765,7 @@
           <w:pPr>
             <w:pStyle w:val="Spistreci2"/>
             <w:tabs>
-              <w:tab w:val="right" w:leader="dot" w:pos="9062"/>
+              <w:tab w:val="right" w:leader="dot" w:pos="9060"/>
             </w:tabs>
             <w:rPr>
               <w:rFonts w:eastAsiaTheme="minorEastAsia"/>
@@ -2773,7 +2773,7 @@
               <w:lang w:eastAsia="pl-PL"/>
             </w:rPr>
           </w:pPr>
-          <w:hyperlink w:anchor="_Toc503013607" w:history="1">
+          <w:hyperlink w:anchor="_Toc503029927" w:history="1">
             <w:r>
               <w:rPr>
                 <w:rStyle w:val="Hipercze"/>
@@ -2800,7 +2800,7 @@
                 <w:noProof/>
                 <w:webHidden/>
               </w:rPr>
-              <w:instrText xml:space="preserve"> PAGEREF _Toc503013607 \h </w:instrText>
+              <w:instrText xml:space="preserve"> PAGEREF _Toc503029927 \h </w:instrText>
             </w:r>
             <w:r>
               <w:rPr>
@@ -2820,7 +2820,7 @@
                 <w:noProof/>
                 <w:webHidden/>
               </w:rPr>
-              <w:t>6</w:t>
+              <w:t>10</w:t>
             </w:r>
             <w:r>
               <w:rPr>
@@ -2836,7 +2836,7 @@
             <w:pStyle w:val="Spistreci1"/>
             <w:tabs>
               <w:tab w:val="left" w:pos="660"/>
-              <w:tab w:val="right" w:leader="dot" w:pos="9062"/>
+              <w:tab w:val="right" w:leader="dot" w:pos="9060"/>
             </w:tabs>
             <w:rPr>
               <w:rFonts w:eastAsiaTheme="minorEastAsia"/>
@@ -2844,7 +2844,7 @@
               <w:lang w:eastAsia="pl-PL"/>
             </w:rPr>
           </w:pPr>
-          <w:hyperlink w:anchor="_Toc503013608" w:history="1">
+          <w:hyperlink w:anchor="_Toc503029928" w:history="1">
             <w:r>
               <w:rPr>
                 <w:rStyle w:val="Hipercze"/>
@@ -2886,7 +2886,7 @@
                 <w:noProof/>
                 <w:webHidden/>
               </w:rPr>
-              <w:instrText xml:space="preserve"> PAGEREF _Toc503013608 \h </w:instrText>
+              <w:instrText xml:space="preserve"> PAGEREF _Toc503029928 \h </w:instrText>
             </w:r>
             <w:r>
               <w:rPr>
@@ -2906,7 +2906,7 @@
                 <w:noProof/>
                 <w:webHidden/>
               </w:rPr>
-              <w:t>6</w:t>
+              <w:t>10</w:t>
             </w:r>
             <w:r>
               <w:rPr>
@@ -2922,7 +2922,7 @@
             <w:pStyle w:val="Spistreci1"/>
             <w:tabs>
               <w:tab w:val="left" w:pos="660"/>
-              <w:tab w:val="right" w:leader="dot" w:pos="9062"/>
+              <w:tab w:val="right" w:leader="dot" w:pos="9060"/>
             </w:tabs>
             <w:rPr>
               <w:rFonts w:eastAsiaTheme="minorEastAsia"/>
@@ -2930,7 +2930,7 @@
               <w:lang w:eastAsia="pl-PL"/>
             </w:rPr>
           </w:pPr>
-          <w:hyperlink w:anchor="_Toc503013609" w:history="1">
+          <w:hyperlink w:anchor="_Toc503029929" w:history="1">
             <w:r>
               <w:rPr>
                 <w:rStyle w:val="Hipercze"/>
@@ -2951,7 +2951,7 @@
                 <w:rStyle w:val="Hipercze"/>
                 <w:noProof/>
               </w:rPr>
-              <w:t>Plany wykonania bardziej złożonych, ciekawszych zapytań</w:t>
+              <w:t>Plany wykonania bardziej złożonych zapytań</w:t>
             </w:r>
             <w:r>
               <w:rPr>
@@ -2972,7 +2972,7 @@
                 <w:noProof/>
                 <w:webHidden/>
               </w:rPr>
-              <w:instrText xml:space="preserve"> PAGEREF _Toc503013609 \h </w:instrText>
+              <w:instrText xml:space="preserve"> PAGEREF _Toc503029929 \h </w:instrText>
             </w:r>
             <w:r>
               <w:rPr>
@@ -2992,7 +2992,7 @@
                 <w:noProof/>
                 <w:webHidden/>
               </w:rPr>
-              <w:t>6</w:t>
+              <w:t>11</w:t>
             </w:r>
             <w:r>
               <w:rPr>
@@ -3008,7 +3008,7 @@
             <w:pStyle w:val="Spistreci1"/>
             <w:tabs>
               <w:tab w:val="left" w:pos="660"/>
-              <w:tab w:val="right" w:leader="dot" w:pos="9062"/>
+              <w:tab w:val="right" w:leader="dot" w:pos="9060"/>
             </w:tabs>
             <w:rPr>
               <w:rFonts w:eastAsiaTheme="minorEastAsia"/>
@@ -3016,7 +3016,7 @@
               <w:lang w:eastAsia="pl-PL"/>
             </w:rPr>
           </w:pPr>
-          <w:hyperlink w:anchor="_Toc503013610" w:history="1">
+          <w:hyperlink w:anchor="_Toc503029930" w:history="1">
             <w:r>
               <w:rPr>
                 <w:rStyle w:val="Hipercze"/>
@@ -3058,7 +3058,7 @@
                 <w:noProof/>
                 <w:webHidden/>
               </w:rPr>
-              <w:instrText xml:space="preserve"> PAGEREF _Toc503013610 \h </w:instrText>
+              <w:instrText xml:space="preserve"> PAGEREF _Toc503029930 \h </w:instrText>
             </w:r>
             <w:r>
               <w:rPr>
@@ -3078,7 +3078,7 @@
                 <w:noProof/>
                 <w:webHidden/>
               </w:rPr>
-              <w:t>7</w:t>
+              <w:t>11</w:t>
             </w:r>
             <w:r>
               <w:rPr>
@@ -3122,7 +3122,7 @@
           <w:numId w:val="13"/>
         </w:numPr>
       </w:pPr>
-      <w:bookmarkStart w:id="1" w:name="_Toc503013579"/>
+      <w:bookmarkStart w:id="0" w:name="_Toc503029899"/>
       <w:r>
         <w:lastRenderedPageBreak/>
         <w:t>Cel i zakres projektu</w:t>
@@ -3130,7 +3130,7 @@
       <w:r>
         <w:t>:</w:t>
       </w:r>
-      <w:bookmarkEnd w:id="1"/>
+      <w:bookmarkEnd w:id="0"/>
     </w:p>
     <w:p>
       <w:pPr>
@@ -3182,7 +3182,23 @@
           <w:rFonts w:ascii="Times New Roman" w:hAnsi="Times New Roman" w:cs="Times New Roman"/>
           <w:lang w:eastAsia="pl-PL"/>
         </w:rPr>
-        <w:t>Na serwerze umieszczamy bazę danych Oracle DataBase 12c. Strona internetowa serwisu jest umieszczona na serwerze z bazą danych, a aplikacja na komputer stacjonarny znajduje się na komputerach serwisu.</w:t>
+        <w:t xml:space="preserve">Na serwerze umieszczamy bazę danych Oracle </w:t>
+      </w:r>
+      <w:proofErr w:type="spellStart"/>
+      <w:r>
+        <w:rPr>
+          <w:rFonts w:ascii="Times New Roman" w:hAnsi="Times New Roman" w:cs="Times New Roman"/>
+          <w:lang w:eastAsia="pl-PL"/>
+        </w:rPr>
+        <w:t>DataBase</w:t>
+      </w:r>
+      <w:proofErr w:type="spellEnd"/>
+      <w:r>
+        <w:rPr>
+          <w:rFonts w:ascii="Times New Roman" w:hAnsi="Times New Roman" w:cs="Times New Roman"/>
+          <w:lang w:eastAsia="pl-PL"/>
+        </w:rPr>
+        <w:t xml:space="preserve"> 12c. Strona internetowa serwisu jest umieszczona na serwerze z bazą danych, a aplikacja na komputer stacjonarny znajduje się na komputerach serwisu.</w:t>
       </w:r>
     </w:p>
     <w:p>
@@ -3217,11 +3233,11 @@
           <w:numId w:val="13"/>
         </w:numPr>
       </w:pPr>
-      <w:bookmarkStart w:id="2" w:name="_Toc503013580"/>
+      <w:bookmarkStart w:id="1" w:name="_Toc503029900"/>
       <w:r>
         <w:t>Charakterystyka użytkowników</w:t>
       </w:r>
-      <w:bookmarkEnd w:id="2"/>
+      <w:bookmarkEnd w:id="1"/>
     </w:p>
     <w:p>
       <w:pPr>
@@ -3375,11 +3391,11 @@
           <w:numId w:val="13"/>
         </w:numPr>
       </w:pPr>
-      <w:bookmarkStart w:id="3" w:name="_Toc503013581"/>
+      <w:bookmarkStart w:id="2" w:name="_Toc503029901"/>
       <w:r>
         <w:t>Główne funkcje produktu</w:t>
       </w:r>
-      <w:bookmarkEnd w:id="3"/>
+      <w:bookmarkEnd w:id="2"/>
     </w:p>
     <w:p>
       <w:pPr>
@@ -3432,7 +3448,23 @@
           <w:rFonts w:ascii="Times New Roman" w:hAnsi="Times New Roman" w:cs="Times New Roman"/>
           <w:lang w:eastAsia="pl-PL"/>
         </w:rPr>
-        <w:t>Oracle DataBase 12c</w:t>
+        <w:t xml:space="preserve">Oracle </w:t>
+      </w:r>
+      <w:proofErr w:type="spellStart"/>
+      <w:r>
+        <w:rPr>
+          <w:rFonts w:ascii="Times New Roman" w:hAnsi="Times New Roman" w:cs="Times New Roman"/>
+          <w:lang w:eastAsia="pl-PL"/>
+        </w:rPr>
+        <w:t>DataBase</w:t>
+      </w:r>
+      <w:proofErr w:type="spellEnd"/>
+      <w:r>
+        <w:rPr>
+          <w:rFonts w:ascii="Times New Roman" w:hAnsi="Times New Roman" w:cs="Times New Roman"/>
+          <w:lang w:eastAsia="pl-PL"/>
+        </w:rPr>
+        <w:t xml:space="preserve"> 12c</w:t>
       </w:r>
       <w:r>
         <w:rPr>
@@ -3501,11 +3533,11 @@
           <w:numId w:val="13"/>
         </w:numPr>
       </w:pPr>
-      <w:bookmarkStart w:id="4" w:name="_Toc503013582"/>
+      <w:bookmarkStart w:id="3" w:name="_Toc503029902"/>
       <w:r>
         <w:t>Wymagania Funkcjonalne</w:t>
       </w:r>
-      <w:bookmarkEnd w:id="4"/>
+      <w:bookmarkEnd w:id="3"/>
     </w:p>
     <w:p>
       <w:pPr>
@@ -3649,11 +3681,11 @@
           <w:numId w:val="13"/>
         </w:numPr>
       </w:pPr>
-      <w:bookmarkStart w:id="5" w:name="_Toc503013583"/>
+      <w:bookmarkStart w:id="4" w:name="_Toc503029903"/>
       <w:r>
         <w:t>Wymagania Niefunkcjonalne</w:t>
       </w:r>
-      <w:bookmarkEnd w:id="5"/>
+      <w:bookmarkEnd w:id="4"/>
     </w:p>
     <w:p>
       <w:pPr>
@@ -3792,11 +3824,11 @@
           <w:numId w:val="13"/>
         </w:numPr>
       </w:pPr>
-      <w:bookmarkStart w:id="6" w:name="_Toc503013584"/>
+      <w:bookmarkStart w:id="5" w:name="_Toc503029904"/>
       <w:r>
         <w:t>Architektura i technologie</w:t>
       </w:r>
-      <w:bookmarkEnd w:id="6"/>
+      <w:bookmarkEnd w:id="5"/>
     </w:p>
     <w:p>
       <w:pPr>
@@ -3808,7 +3840,23 @@
         <w:jc w:val="both"/>
       </w:pPr>
       <w:r>
-        <w:t>Do stworzenia strony internetowej zostanie użyty język php oraz html.</w:t>
+        <w:t xml:space="preserve">Do stworzenia strony internetowej zostanie użyty język </w:t>
+      </w:r>
+      <w:proofErr w:type="spellStart"/>
+      <w:r>
+        <w:t>php</w:t>
+      </w:r>
+      <w:proofErr w:type="spellEnd"/>
+      <w:r>
+        <w:t xml:space="preserve"> oraz </w:t>
+      </w:r>
+      <w:proofErr w:type="spellStart"/>
+      <w:r>
+        <w:t>html</w:t>
+      </w:r>
+      <w:proofErr w:type="spellEnd"/>
+      <w:r>
+        <w:t>.</w:t>
       </w:r>
     </w:p>
     <w:p>
@@ -3828,7 +3876,23 @@
           <w:rFonts w:ascii="Times New Roman" w:hAnsi="Times New Roman" w:cs="Times New Roman"/>
           <w:lang w:eastAsia="pl-PL"/>
         </w:rPr>
-        <w:t>Oracle DataBase 12c</w:t>
+        <w:t xml:space="preserve">Oracle </w:t>
+      </w:r>
+      <w:proofErr w:type="spellStart"/>
+      <w:r>
+        <w:rPr>
+          <w:rFonts w:ascii="Times New Roman" w:hAnsi="Times New Roman" w:cs="Times New Roman"/>
+          <w:lang w:eastAsia="pl-PL"/>
+        </w:rPr>
+        <w:t>DataBase</w:t>
+      </w:r>
+      <w:proofErr w:type="spellEnd"/>
+      <w:r>
+        <w:rPr>
+          <w:rFonts w:ascii="Times New Roman" w:hAnsi="Times New Roman" w:cs="Times New Roman"/>
+          <w:lang w:eastAsia="pl-PL"/>
+        </w:rPr>
+        <w:t xml:space="preserve"> 12c</w:t>
       </w:r>
     </w:p>
     <w:p>
@@ -3870,11 +3934,11 @@
           <w:numId w:val="13"/>
         </w:numPr>
       </w:pPr>
-      <w:bookmarkStart w:id="7" w:name="_Toc503013585"/>
+      <w:bookmarkStart w:id="6" w:name="_Toc503029905"/>
       <w:r>
         <w:t>Instalacja Oracle Database</w:t>
       </w:r>
-      <w:bookmarkEnd w:id="7"/>
+      <w:bookmarkEnd w:id="6"/>
     </w:p>
     <w:p>
       <w:pPr>
@@ -3895,9 +3959,11 @@
         <w:lastRenderedPageBreak/>
         <w:t xml:space="preserve">Zainstalować Oracle Database 12c – przy instalacji SID bazy ustawić na: </w:t>
       </w:r>
+      <w:proofErr w:type="spellStart"/>
       <w:r>
         <w:t>orcl</w:t>
       </w:r>
+      <w:proofErr w:type="spellEnd"/>
     </w:p>
     <w:p>
       <w:pPr>
@@ -3945,7 +4011,15 @@
         <w:jc w:val="both"/>
       </w:pPr>
       <w:r>
-        <w:t>Pobrać InstantClient12_2 (dla Oracle database 12c)</w:t>
+        <w:t xml:space="preserve">Pobrać InstantClient12_2 (dla Oracle </w:t>
+      </w:r>
+      <w:proofErr w:type="spellStart"/>
+      <w:r>
+        <w:t>database</w:t>
+      </w:r>
+      <w:proofErr w:type="spellEnd"/>
+      <w:r>
+        <w:t xml:space="preserve"> 12c)</w:t>
       </w:r>
     </w:p>
     <w:p>
@@ -3972,7 +4046,23 @@
         <w:jc w:val="both"/>
       </w:pPr>
       <w:r>
-        <w:t>Po instalacji bazy i serwera apache wypakować instantclient np. na dysku C:/</w:t>
+        <w:t xml:space="preserve">Po instalacji bazy i serwera </w:t>
+      </w:r>
+      <w:proofErr w:type="spellStart"/>
+      <w:r>
+        <w:t>apache</w:t>
+      </w:r>
+      <w:proofErr w:type="spellEnd"/>
+      <w:r>
+        <w:t xml:space="preserve"> wypakować </w:t>
+      </w:r>
+      <w:proofErr w:type="spellStart"/>
+      <w:r>
+        <w:t>instantclient</w:t>
+      </w:r>
+      <w:proofErr w:type="spellEnd"/>
+      <w:r>
+        <w:t xml:space="preserve"> np. na dysku C:/</w:t>
       </w:r>
     </w:p>
     <w:p>
@@ -3985,7 +4075,23 @@
         <w:jc w:val="both"/>
       </w:pPr>
       <w:r>
-        <w:t>W zmiennych środowkiskowych systemu dodać do parametru PATH (w zmiennych systemowych) ścieżkę do folderu z instantclient (np. C:/instantclient_12_2 )</w:t>
+        <w:t xml:space="preserve">W zmiennych </w:t>
+      </w:r>
+      <w:proofErr w:type="spellStart"/>
+      <w:r>
+        <w:t>środowkiskowych</w:t>
+      </w:r>
+      <w:proofErr w:type="spellEnd"/>
+      <w:r>
+        <w:t xml:space="preserve"> systemu dodać do parametru PATH (w zmiennych systemowych) ścieżkę do folderu z </w:t>
+      </w:r>
+      <w:proofErr w:type="spellStart"/>
+      <w:r>
+        <w:t>instantclient</w:t>
+      </w:r>
+      <w:proofErr w:type="spellEnd"/>
+      <w:r>
+        <w:t xml:space="preserve"> (np. C:/instantclient_12_2 )</w:t>
       </w:r>
     </w:p>
     <w:p>
@@ -3998,10 +4104,23 @@
         <w:jc w:val="both"/>
       </w:pPr>
       <w:r>
-        <w:t xml:space="preserve">W pliku php.ini (domyślnie C:\xampp\php\php.ini ) odkomentować (usunąć ; ) z linii </w:t>
-      </w:r>
-      <w:r>
-        <w:t>extension=oci8_12c</w:t>
+        <w:t xml:space="preserve">W pliku php.ini (domyślnie C:\xampp\php\php.ini ) </w:t>
+      </w:r>
+      <w:proofErr w:type="spellStart"/>
+      <w:r>
+        <w:t>odkomentować</w:t>
+      </w:r>
+      <w:proofErr w:type="spellEnd"/>
+      <w:r>
+        <w:t xml:space="preserve"> (usunąć ; ) z linii </w:t>
+      </w:r>
+      <w:proofErr w:type="spellStart"/>
+      <w:r>
+        <w:t>extension</w:t>
+      </w:r>
+      <w:proofErr w:type="spellEnd"/>
+      <w:r>
+        <w:t>=oci8_12c</w:t>
       </w:r>
     </w:p>
     <w:p>
@@ -4022,9 +4141,11 @@
       <w:r>
         <w:t xml:space="preserve"> pass: </w:t>
       </w:r>
+      <w:proofErr w:type="spellStart"/>
       <w:r>
         <w:t>sbdserwis</w:t>
       </w:r>
+      <w:proofErr w:type="spellEnd"/>
     </w:p>
     <w:p>
       <w:pPr>
@@ -4084,9 +4205,19 @@
         <w:br/>
         <w:t>setup-</w:t>
       </w:r>
-      <w:r>
-        <w:t>connect.php . Po zmianie danych, można uruchomić skrypt testujący z pliku basetest.php</w:t>
-      </w:r>
+      <w:proofErr w:type="spellStart"/>
+      <w:r>
+        <w:t>connect.php</w:t>
+      </w:r>
+      <w:proofErr w:type="spellEnd"/>
+      <w:r>
+        <w:t xml:space="preserve"> . Po zmianie danych, można uruchomić skrypt testujący z pliku </w:t>
+      </w:r>
+      <w:proofErr w:type="spellStart"/>
+      <w:r>
+        <w:t>basetest.php</w:t>
+      </w:r>
+      <w:proofErr w:type="spellEnd"/>
     </w:p>
     <w:p>
       <w:pPr>
@@ -4098,7 +4229,23 @@
         <w:jc w:val="both"/>
       </w:pPr>
       <w:r>
-        <w:t>W przeglądarce wpisać localhost/nazwa-strony (gdzie nazwa strony to nazwa folderu z plikami w folderze htdocs)</w:t>
+        <w:t xml:space="preserve">W przeglądarce wpisać </w:t>
+      </w:r>
+      <w:proofErr w:type="spellStart"/>
+      <w:r>
+        <w:t>localhost</w:t>
+      </w:r>
+      <w:proofErr w:type="spellEnd"/>
+      <w:r>
+        <w:t xml:space="preserve">/nazwa-strony (gdzie nazwa strony to nazwa folderu z plikami w folderze </w:t>
+      </w:r>
+      <w:proofErr w:type="spellStart"/>
+      <w:r>
+        <w:t>htdocs</w:t>
+      </w:r>
+      <w:proofErr w:type="spellEnd"/>
+      <w:r>
+        <w:t>)</w:t>
       </w:r>
     </w:p>
     <w:p>
@@ -4109,11 +4256,24 @@
           <w:numId w:val="13"/>
         </w:numPr>
       </w:pPr>
-      <w:bookmarkStart w:id="8" w:name="_Toc503013586"/>
-      <w:r>
-        <w:t>Konfiguracja wysyłania emaili z localhost</w:t>
-      </w:r>
-      <w:bookmarkEnd w:id="8"/>
+      <w:bookmarkStart w:id="7" w:name="_Toc503029906"/>
+      <w:r>
+        <w:t xml:space="preserve">Konfiguracja wysyłania </w:t>
+      </w:r>
+      <w:proofErr w:type="spellStart"/>
+      <w:r>
+        <w:t>emaili</w:t>
+      </w:r>
+      <w:proofErr w:type="spellEnd"/>
+      <w:r>
+        <w:t xml:space="preserve"> z </w:t>
+      </w:r>
+      <w:proofErr w:type="spellStart"/>
+      <w:r>
+        <w:t>localhost</w:t>
+      </w:r>
+      <w:bookmarkEnd w:id="7"/>
+      <w:proofErr w:type="spellEnd"/>
     </w:p>
     <w:p>
       <w:pPr>
@@ -4127,7 +4287,15 @@
         <w:jc w:val="both"/>
       </w:pPr>
       <w:r>
-        <w:t>W celu działania funkcji „przypomnij hasło” korzystając z localhost niezbędna jest konfiguracja pakietu XAMPP:</w:t>
+        <w:t xml:space="preserve">W celu działania funkcji „przypomnij hasło” korzystając z </w:t>
+      </w:r>
+      <w:proofErr w:type="spellStart"/>
+      <w:r>
+        <w:t>localhost</w:t>
+      </w:r>
+      <w:proofErr w:type="spellEnd"/>
+      <w:r>
+        <w:t xml:space="preserve"> niezbędna jest konfiguracja pakietu XAMPP:</w:t>
       </w:r>
     </w:p>
     <w:p>
@@ -4149,7 +4317,23 @@
         <w:jc w:val="both"/>
       </w:pPr>
       <w:r>
-        <w:t>(Jeżeli nie mamy zainstalowanego pakietu sendmail razem z xampp należy go ręcznie doinstalować do folderu C:/xampp/sendmail)</w:t>
+        <w:t xml:space="preserve">(Jeżeli nie mamy zainstalowanego pakietu </w:t>
+      </w:r>
+      <w:proofErr w:type="spellStart"/>
+      <w:r>
+        <w:t>sendmail</w:t>
+      </w:r>
+      <w:proofErr w:type="spellEnd"/>
+      <w:r>
+        <w:t xml:space="preserve"> razem z </w:t>
+      </w:r>
+      <w:proofErr w:type="spellStart"/>
+      <w:r>
+        <w:t>xampp</w:t>
+      </w:r>
+      <w:proofErr w:type="spellEnd"/>
+      <w:r>
+        <w:t xml:space="preserve"> należy go ręcznie doinstalować do folderu C:/xampp/sendmail)</w:t>
       </w:r>
     </w:p>
     <w:p>
@@ -4166,8 +4350,13 @@
         <w:spacing w:after="0"/>
         <w:ind w:left="708"/>
       </w:pPr>
-      <w:r>
-        <w:t>smtp_port=25</w:t>
+      <w:proofErr w:type="spellStart"/>
+      <w:r>
+        <w:t>smtp_port</w:t>
+      </w:r>
+      <w:proofErr w:type="spellEnd"/>
+      <w:r>
+        <w:t>=25</w:t>
       </w:r>
     </w:p>
     <w:p>
@@ -4193,8 +4382,21 @@
         <w:spacing w:after="0"/>
         <w:ind w:left="708"/>
       </w:pPr>
-      <w:r>
-        <w:t>auth_username=&lt;username&gt;</w:t>
+      <w:proofErr w:type="spellStart"/>
+      <w:r>
+        <w:t>auth_username</w:t>
+      </w:r>
+      <w:proofErr w:type="spellEnd"/>
+      <w:r>
+        <w:t>=&lt;</w:t>
+      </w:r>
+      <w:proofErr w:type="spellStart"/>
+      <w:r>
+        <w:t>username</w:t>
+      </w:r>
+      <w:proofErr w:type="spellEnd"/>
+      <w:r>
+        <w:t>&gt;</w:t>
       </w:r>
     </w:p>
     <w:p>
@@ -4202,8 +4404,21 @@
         <w:spacing w:after="0"/>
         <w:ind w:left="708"/>
       </w:pPr>
-      <w:r>
-        <w:t>auth_password=&lt;password&gt;</w:t>
+      <w:proofErr w:type="spellStart"/>
+      <w:r>
+        <w:t>auth_password</w:t>
+      </w:r>
+      <w:proofErr w:type="spellEnd"/>
+      <w:r>
+        <w:t>=&lt;</w:t>
+      </w:r>
+      <w:proofErr w:type="spellStart"/>
+      <w:r>
+        <w:t>password</w:t>
+      </w:r>
+      <w:proofErr w:type="spellEnd"/>
+      <w:r>
+        <w:t>&gt;</w:t>
       </w:r>
     </w:p>
     <w:p>
@@ -4211,8 +4426,21 @@
         <w:spacing w:after="0"/>
         <w:ind w:left="708"/>
       </w:pPr>
-      <w:r>
-        <w:t>force_sender=&lt;e-mail username&gt;@gmail.com</w:t>
+      <w:proofErr w:type="spellStart"/>
+      <w:r>
+        <w:t>force_sender</w:t>
+      </w:r>
+      <w:proofErr w:type="spellEnd"/>
+      <w:r>
+        <w:t xml:space="preserve">=&lt;e-mail </w:t>
+      </w:r>
+      <w:proofErr w:type="spellStart"/>
+      <w:r>
+        <w:t>username</w:t>
+      </w:r>
+      <w:proofErr w:type="spellEnd"/>
+      <w:r>
+        <w:t>&gt;@gmail.com</w:t>
       </w:r>
     </w:p>
     <w:p>
@@ -4227,7 +4455,31 @@
         <w:jc w:val="both"/>
       </w:pPr>
       <w:r>
-        <w:t>gdzie &lt;username&gt; to nazwa użytkownika poczty gmail, a &lt;password&gt; to hasło.</w:t>
+        <w:t>gdzie &lt;</w:t>
+      </w:r>
+      <w:proofErr w:type="spellStart"/>
+      <w:r>
+        <w:t>username</w:t>
+      </w:r>
+      <w:proofErr w:type="spellEnd"/>
+      <w:r>
+        <w:t xml:space="preserve">&gt; to nazwa użytkownika poczty </w:t>
+      </w:r>
+      <w:proofErr w:type="spellStart"/>
+      <w:r>
+        <w:t>gmail</w:t>
+      </w:r>
+      <w:proofErr w:type="spellEnd"/>
+      <w:r>
+        <w:t>, a &lt;</w:t>
+      </w:r>
+      <w:proofErr w:type="spellStart"/>
+      <w:r>
+        <w:t>password</w:t>
+      </w:r>
+      <w:proofErr w:type="spellEnd"/>
+      <w:r>
+        <w:t>&gt; to hasło.</w:t>
       </w:r>
     </w:p>
     <w:p>
@@ -4236,7 +4488,15 @@
         <w:jc w:val="both"/>
       </w:pPr>
       <w:r>
-        <w:t>Jeżeli mamy podwójną autoryzację w poczcie (token) to musimy utworzyć „hasło do aplikacji”</w:t>
+        <w:t>Jeżeli mamy podwójną autoryzację w poczcie (</w:t>
+      </w:r>
+      <w:proofErr w:type="spellStart"/>
+      <w:r>
+        <w:t>token</w:t>
+      </w:r>
+      <w:proofErr w:type="spellEnd"/>
+      <w:r>
+        <w:t>) to musimy utworzyć „hasło do aplikacji”</w:t>
       </w:r>
     </w:p>
     <w:p>
@@ -4263,7 +4523,15 @@
         <w:jc w:val="both"/>
       </w:pPr>
       <w:r>
-        <w:t>W pliku C:/xampp/php/php.ini należy odkomentować i edytować linie:</w:t>
+        <w:t xml:space="preserve">W pliku C:/xampp/php/php.ini należy </w:t>
+      </w:r>
+      <w:proofErr w:type="spellStart"/>
+      <w:r>
+        <w:t>odkomentować</w:t>
+      </w:r>
+      <w:proofErr w:type="spellEnd"/>
+      <w:r>
+        <w:t xml:space="preserve"> i edytować linie:</w:t>
       </w:r>
     </w:p>
     <w:p>
@@ -4272,7 +4540,15 @@
         <w:ind w:left="708"/>
       </w:pPr>
       <w:r>
-        <w:t>[mail function]</w:t>
+        <w:t xml:space="preserve">[mail </w:t>
+      </w:r>
+      <w:proofErr w:type="spellStart"/>
+      <w:r>
+        <w:t>function</w:t>
+      </w:r>
+      <w:proofErr w:type="spellEnd"/>
+      <w:r>
+        <w:t>]</w:t>
       </w:r>
     </w:p>
     <w:p>
@@ -4281,7 +4557,15 @@
         <w:ind w:left="708"/>
       </w:pPr>
       <w:r>
-        <w:t>; For Win32 only.</w:t>
+        <w:t xml:space="preserve">; For Win32 </w:t>
+      </w:r>
+      <w:proofErr w:type="spellStart"/>
+      <w:r>
+        <w:t>only</w:t>
+      </w:r>
+      <w:proofErr w:type="spellEnd"/>
+      <w:r>
+        <w:t>.</w:t>
       </w:r>
     </w:p>
     <w:p>
@@ -4298,9 +4582,14 @@
         <w:spacing w:after="0"/>
         <w:ind w:left="708"/>
       </w:pPr>
+      <w:proofErr w:type="spellStart"/>
       <w:r>
         <w:lastRenderedPageBreak/>
-        <w:t>smtp_port = 25</w:t>
+        <w:t>smtp_port</w:t>
+      </w:r>
+      <w:proofErr w:type="spellEnd"/>
+      <w:r>
+        <w:t xml:space="preserve"> = 25</w:t>
       </w:r>
     </w:p>
     <w:p>
@@ -4315,7 +4604,15 @@
         <w:ind w:left="708"/>
       </w:pPr>
       <w:r>
-        <w:t>; For Win32 only.</w:t>
+        <w:t xml:space="preserve">; For Win32 </w:t>
+      </w:r>
+      <w:proofErr w:type="spellStart"/>
+      <w:r>
+        <w:t>only</w:t>
+      </w:r>
+      <w:proofErr w:type="spellEnd"/>
+      <w:r>
+        <w:t>.</w:t>
       </w:r>
     </w:p>
     <w:p>
@@ -4323,8 +4620,21 @@
         <w:spacing w:after="0"/>
         <w:ind w:left="708"/>
       </w:pPr>
-      <w:r>
-        <w:t>sendmail_from = &lt;e-mail username&gt;@gmail.com</w:t>
+      <w:proofErr w:type="spellStart"/>
+      <w:r>
+        <w:t>sendmail_from</w:t>
+      </w:r>
+      <w:proofErr w:type="spellEnd"/>
+      <w:r>
+        <w:t xml:space="preserve"> = &lt;e-mail </w:t>
+      </w:r>
+      <w:proofErr w:type="spellStart"/>
+      <w:r>
+        <w:t>username</w:t>
+      </w:r>
+      <w:proofErr w:type="spellEnd"/>
+      <w:r>
+        <w:t>&gt;@gmail.com</w:t>
       </w:r>
     </w:p>
     <w:p>
@@ -4337,8 +4647,13 @@
       <w:pPr>
         <w:ind w:firstLine="708"/>
       </w:pPr>
-      <w:r>
-        <w:t>sendmail_path = "\"C:\xampp\sendmail\sendmail.exe\" -t"</w:t>
+      <w:proofErr w:type="spellStart"/>
+      <w:r>
+        <w:t>sendmail_path</w:t>
+      </w:r>
+      <w:proofErr w:type="spellEnd"/>
+      <w:r>
+        <w:t xml:space="preserve"> = "\"C:\xampp\sendmail\sendmail.exe\" -t"</w:t>
       </w:r>
     </w:p>
     <w:p>
@@ -4355,8 +4670,13 @@
         </w:numPr>
       </w:pPr>
       <w:r>
-        <w:t>Edytować plik setup-mail.php</w:t>
-      </w:r>
+        <w:t>Edytować plik setup-</w:t>
+      </w:r>
+      <w:proofErr w:type="spellStart"/>
+      <w:r>
+        <w:t>mail.php</w:t>
+      </w:r>
+      <w:proofErr w:type="spellEnd"/>
       <w:r>
         <w:t xml:space="preserve"> w folderze strony</w:t>
       </w:r>
@@ -4380,11 +4700,16 @@
           <w:numId w:val="13"/>
         </w:numPr>
       </w:pPr>
-      <w:bookmarkStart w:id="9" w:name="_Toc503013587"/>
-      <w:r>
-        <w:t>Konfiguracja reCaptcha</w:t>
-      </w:r>
-      <w:bookmarkEnd w:id="9"/>
+      <w:bookmarkStart w:id="8" w:name="_Toc503029907"/>
+      <w:r>
+        <w:t xml:space="preserve">Konfiguracja </w:t>
+      </w:r>
+      <w:proofErr w:type="spellStart"/>
+      <w:r>
+        <w:t>reCaptcha</w:t>
+      </w:r>
+      <w:bookmarkEnd w:id="8"/>
+      <w:proofErr w:type="spellEnd"/>
     </w:p>
     <w:p>
       <w:pPr>
@@ -4398,7 +4723,31 @@
         <w:jc w:val="both"/>
       </w:pPr>
       <w:r>
-        <w:t>W celu zapewnienia funkcjonalności ochrony przed botami, w formularzu rejestracyjnym został dodany mechanizm reCaptcha. Jest on domyślnie ustawiony na serwer localhost. Jeżeli chcemy wstawić stronę na serwer publiczny, należy wygenerować nowe klucze reCaptcha na stronie:</w:t>
+        <w:t xml:space="preserve">W celu zapewnienia funkcjonalności ochrony przed botami, w formularzu rejestracyjnym został dodany mechanizm </w:t>
+      </w:r>
+      <w:proofErr w:type="spellStart"/>
+      <w:r>
+        <w:t>reCaptcha</w:t>
+      </w:r>
+      <w:proofErr w:type="spellEnd"/>
+      <w:r>
+        <w:t xml:space="preserve">. Jest on domyślnie ustawiony na serwer </w:t>
+      </w:r>
+      <w:proofErr w:type="spellStart"/>
+      <w:r>
+        <w:t>localhost</w:t>
+      </w:r>
+      <w:proofErr w:type="spellEnd"/>
+      <w:r>
+        <w:t xml:space="preserve">. Jeżeli chcemy wstawić stronę na serwer publiczny, należy wygenerować nowe klucze </w:t>
+      </w:r>
+      <w:proofErr w:type="spellStart"/>
+      <w:r>
+        <w:t>reCaptcha</w:t>
+      </w:r>
+      <w:proofErr w:type="spellEnd"/>
+      <w:r>
+        <w:t xml:space="preserve"> na stronie:</w:t>
       </w:r>
     </w:p>
     <w:p>
@@ -4427,12 +4776,36 @@
     </w:p>
     <w:p>
       <w:r>
-        <w:t>W zakładce „get reCaptcha”.</w:t>
-      </w:r>
-    </w:p>
-    <w:p>
-      <w:r>
-        <w:t>Następnie należy zmienić klucz publiczny i prywatny w pliku setup-recaptcha.php .</w:t>
+        <w:t>W zakładce „</w:t>
+      </w:r>
+      <w:proofErr w:type="spellStart"/>
+      <w:r>
+        <w:t>get</w:t>
+      </w:r>
+      <w:proofErr w:type="spellEnd"/>
+      <w:r>
+        <w:t xml:space="preserve"> </w:t>
+      </w:r>
+      <w:proofErr w:type="spellStart"/>
+      <w:r>
+        <w:t>reCaptcha</w:t>
+      </w:r>
+      <w:proofErr w:type="spellEnd"/>
+      <w:r>
+        <w:t>”.</w:t>
+      </w:r>
+    </w:p>
+    <w:p>
+      <w:r>
+        <w:t>Następnie należy zmienić klucz publiczny i prywatny w pliku setup-</w:t>
+      </w:r>
+      <w:proofErr w:type="spellStart"/>
+      <w:r>
+        <w:t>recaptcha.php</w:t>
+      </w:r>
+      <w:proofErr w:type="spellEnd"/>
+      <w:r>
+        <w:t xml:space="preserve"> .</w:t>
       </w:r>
     </w:p>
     <w:p>
@@ -4446,143 +4819,763 @@
           <w:bottom w:val="single" w:sz="4" w:space="2" w:color="5B9BD5" w:themeColor="accent1"/>
         </w:pBdr>
       </w:pPr>
-      <w:bookmarkStart w:id="10" w:name="_Toc503013588"/>
+      <w:bookmarkStart w:id="9" w:name="_Toc503029908"/>
       <w:r>
         <w:t>Główne funkcje strony internetowej</w:t>
       </w:r>
+      <w:bookmarkEnd w:id="9"/>
+    </w:p>
+    <w:p>
+      <w:r>
+        <w:t>Strona internetowa jest minimalistyczna. Zapewnia ona podstawowe funkcjonalności, które są wymagane od serwisu. Przede wszystkim rejestrację użytkownika, dodawanie zgłoszeń i podgląd statusu.</w:t>
+      </w:r>
+      <w:r>
+        <w:t xml:space="preserve"> Logo strony jest minimalistyczne (SBD – Serwis Komputerowy) po jego kliknięciu zostajemy zawsze przeniesieni na stronę główną lub jeżeli jesteśmy zalogowani to zostajemy przeniesieni na stronę serwisu.</w:t>
+      </w:r>
+    </w:p>
+    <w:p>
+      <w:pPr>
+        <w:pStyle w:val="Nagwek2"/>
+      </w:pPr>
+      <w:bookmarkStart w:id="10" w:name="_Toc503029909"/>
+      <w:r>
+        <w:t xml:space="preserve">10.1 </w:t>
+      </w:r>
+      <w:r>
+        <w:t>Strona startowa</w:t>
+      </w:r>
       <w:bookmarkEnd w:id="10"/>
     </w:p>
     <w:p>
+      <w:r>
+        <w:tab/>
+      </w:r>
+      <w:r>
+        <w:rPr>
+          <w:noProof/>
+          <w:lang w:eastAsia="pl-PL"/>
+        </w:rPr>
+        <w:drawing>
+          <wp:inline distT="0" distB="0" distL="0" distR="0">
+            <wp:extent cx="4959928" cy="1545992"/>
+            <wp:effectExtent l="0" t="0" r="0" b="0"/>
+            <wp:docPr id="1" name="Obraz 1" descr="C:\xampp\htdocs\Serwis-komputerowy\doc\img\strona_startowa.PNG"/>
+            <wp:cNvGraphicFramePr>
+              <a:graphicFrameLocks xmlns:a="http://schemas.openxmlformats.org/drawingml/2006/main" noChangeAspect="1"/>
+            </wp:cNvGraphicFramePr>
+            <a:graphic xmlns:a="http://schemas.openxmlformats.org/drawingml/2006/main">
+              <a:graphicData uri="http://schemas.openxmlformats.org/drawingml/2006/picture">
+                <pic:pic xmlns:pic="http://schemas.openxmlformats.org/drawingml/2006/picture">
+                  <pic:nvPicPr>
+                    <pic:cNvPr id="0" name="Picture 1" descr="C:\xampp\htdocs\Serwis-komputerowy\doc\img\strona_startowa.PNG"/>
+                    <pic:cNvPicPr>
+                      <a:picLocks noChangeAspect="1" noChangeArrowheads="1"/>
+                    </pic:cNvPicPr>
+                  </pic:nvPicPr>
+                  <pic:blipFill>
+                    <a:blip r:embed="rId12">
+                      <a:extLst>
+                        <a:ext uri="{28A0092B-C50C-407E-A947-70E740481C1C}">
+                          <a14:useLocalDpi xmlns:a14="http://schemas.microsoft.com/office/drawing/2010/main" val="0"/>
+                        </a:ext>
+                      </a:extLst>
+                    </a:blip>
+                    <a:srcRect/>
+                    <a:stretch>
+                      <a:fillRect/>
+                    </a:stretch>
+                  </pic:blipFill>
+                  <pic:spPr bwMode="auto">
+                    <a:xfrm>
+                      <a:off x="0" y="0"/>
+                      <a:ext cx="5041034" cy="1571273"/>
+                    </a:xfrm>
+                    <a:prstGeom prst="rect">
+                      <a:avLst/>
+                    </a:prstGeom>
+                    <a:noFill/>
+                    <a:ln>
+                      <a:noFill/>
+                    </a:ln>
+                  </pic:spPr>
+                </pic:pic>
+              </a:graphicData>
+            </a:graphic>
+          </wp:inline>
+        </w:drawing>
+      </w:r>
+    </w:p>
+    <w:p>
+      <w:r>
+        <w:t>Na stronie startowej możemy się zalogować do strony, zarejestrować użytkownika lub przypomnieć hasło.</w:t>
+      </w:r>
+    </w:p>
+    <w:p>
+      <w:pPr>
+        <w:pStyle w:val="Nagwek3"/>
+      </w:pPr>
+      <w:bookmarkStart w:id="11" w:name="_Toc503029910"/>
+      <w:r>
+        <w:lastRenderedPageBreak/>
+        <w:t xml:space="preserve">10.1.1 </w:t>
+      </w:r>
+      <w:r>
+        <w:t>Przypomnienie hasła</w:t>
+      </w:r>
+      <w:bookmarkEnd w:id="11"/>
+    </w:p>
+    <w:p>
+      <w:r>
+        <w:rPr>
+          <w:noProof/>
+          <w:lang w:eastAsia="pl-PL"/>
+        </w:rPr>
+        <w:drawing>
+          <wp:inline distT="0" distB="0" distL="0" distR="0">
+            <wp:extent cx="5759450" cy="1499798"/>
+            <wp:effectExtent l="0" t="0" r="0" b="0"/>
+            <wp:docPr id="2" name="Obraz 2" descr="C:\xampp\htdocs\Serwis-komputerowy\doc\img\haslo.PNG"/>
+            <wp:cNvGraphicFramePr>
+              <a:graphicFrameLocks xmlns:a="http://schemas.openxmlformats.org/drawingml/2006/main" noChangeAspect="1"/>
+            </wp:cNvGraphicFramePr>
+            <a:graphic xmlns:a="http://schemas.openxmlformats.org/drawingml/2006/main">
+              <a:graphicData uri="http://schemas.openxmlformats.org/drawingml/2006/picture">
+                <pic:pic xmlns:pic="http://schemas.openxmlformats.org/drawingml/2006/picture">
+                  <pic:nvPicPr>
+                    <pic:cNvPr id="0" name="Picture 2" descr="C:\xampp\htdocs\Serwis-komputerowy\doc\img\haslo.PNG"/>
+                    <pic:cNvPicPr>
+                      <a:picLocks noChangeAspect="1" noChangeArrowheads="1"/>
+                    </pic:cNvPicPr>
+                  </pic:nvPicPr>
+                  <pic:blipFill>
+                    <a:blip r:embed="rId13">
+                      <a:extLst>
+                        <a:ext uri="{28A0092B-C50C-407E-A947-70E740481C1C}">
+                          <a14:useLocalDpi xmlns:a14="http://schemas.microsoft.com/office/drawing/2010/main" val="0"/>
+                        </a:ext>
+                      </a:extLst>
+                    </a:blip>
+                    <a:srcRect/>
+                    <a:stretch>
+                      <a:fillRect/>
+                    </a:stretch>
+                  </pic:blipFill>
+                  <pic:spPr bwMode="auto">
+                    <a:xfrm>
+                      <a:off x="0" y="0"/>
+                      <a:ext cx="5759450" cy="1499798"/>
+                    </a:xfrm>
+                    <a:prstGeom prst="rect">
+                      <a:avLst/>
+                    </a:prstGeom>
+                    <a:noFill/>
+                    <a:ln>
+                      <a:noFill/>
+                    </a:ln>
+                  </pic:spPr>
+                </pic:pic>
+              </a:graphicData>
+            </a:graphic>
+          </wp:inline>
+        </w:drawing>
+      </w:r>
+    </w:p>
+    <w:p>
+      <w:r>
+        <w:t>W celu przypomnienia hasła użytkownika należy podać login i email użytkownika, jeżeli zostaną wprowadzone poprawne dane na adres email zostanie wysłane nowo wygenerowane hasło użytkownika ( 8 losowych znaków alfabetu).</w:t>
+      </w:r>
+    </w:p>
+    <w:p>
+      <w:pPr>
+        <w:pStyle w:val="Nagwek3"/>
+      </w:pPr>
+      <w:bookmarkStart w:id="12" w:name="_Toc503029911"/>
+      <w:r>
+        <w:t xml:space="preserve">10.1.2 </w:t>
+      </w:r>
+      <w:r>
+        <w:t>Rejestracja</w:t>
+      </w:r>
+      <w:bookmarkEnd w:id="12"/>
+    </w:p>
+    <w:p>
+      <w:r>
+        <w:rPr>
+          <w:noProof/>
+          <w:lang w:eastAsia="pl-PL"/>
+        </w:rPr>
+        <w:drawing>
+          <wp:inline distT="0" distB="0" distL="0" distR="0">
+            <wp:extent cx="5759450" cy="5159889"/>
+            <wp:effectExtent l="0" t="0" r="0" b="0"/>
+            <wp:docPr id="3" name="Obraz 3" descr="C:\xampp\htdocs\Serwis-komputerowy\doc\img\rejestracja.PNG"/>
+            <wp:cNvGraphicFramePr>
+              <a:graphicFrameLocks xmlns:a="http://schemas.openxmlformats.org/drawingml/2006/main" noChangeAspect="1"/>
+            </wp:cNvGraphicFramePr>
+            <a:graphic xmlns:a="http://schemas.openxmlformats.org/drawingml/2006/main">
+              <a:graphicData uri="http://schemas.openxmlformats.org/drawingml/2006/picture">
+                <pic:pic xmlns:pic="http://schemas.openxmlformats.org/drawingml/2006/picture">
+                  <pic:nvPicPr>
+                    <pic:cNvPr id="0" name="Picture 3" descr="C:\xampp\htdocs\Serwis-komputerowy\doc\img\rejestracja.PNG"/>
+                    <pic:cNvPicPr>
+                      <a:picLocks noChangeAspect="1" noChangeArrowheads="1"/>
+                    </pic:cNvPicPr>
+                  </pic:nvPicPr>
+                  <pic:blipFill>
+                    <a:blip r:embed="rId14">
+                      <a:extLst>
+                        <a:ext uri="{28A0092B-C50C-407E-A947-70E740481C1C}">
+                          <a14:useLocalDpi xmlns:a14="http://schemas.microsoft.com/office/drawing/2010/main" val="0"/>
+                        </a:ext>
+                      </a:extLst>
+                    </a:blip>
+                    <a:srcRect/>
+                    <a:stretch>
+                      <a:fillRect/>
+                    </a:stretch>
+                  </pic:blipFill>
+                  <pic:spPr bwMode="auto">
+                    <a:xfrm>
+                      <a:off x="0" y="0"/>
+                      <a:ext cx="5759450" cy="5159889"/>
+                    </a:xfrm>
+                    <a:prstGeom prst="rect">
+                      <a:avLst/>
+                    </a:prstGeom>
+                    <a:noFill/>
+                    <a:ln>
+                      <a:noFill/>
+                    </a:ln>
+                  </pic:spPr>
+                </pic:pic>
+              </a:graphicData>
+            </a:graphic>
+          </wp:inline>
+        </w:drawing>
+      </w:r>
+    </w:p>
+    <w:p>
+      <w:r>
+        <w:t xml:space="preserve">Formularz rejestracyjny posiada niezbędne pola odpowiadające tym w bazie danych. Każde pole przed wstawieniem do bazy jest sprawdzane. Dodatkowo zostało dodane zabezpieczenie </w:t>
+      </w:r>
+      <w:proofErr w:type="spellStart"/>
+      <w:r>
+        <w:t>reCaptcha</w:t>
+      </w:r>
+      <w:proofErr w:type="spellEnd"/>
+      <w:r>
+        <w:t xml:space="preserve"> w celu ochrony przed botami próbującymi utworzyć wiele fałszywych kont. Ponadto formularz ma zabezpieczenie</w:t>
+      </w:r>
+      <w:r>
+        <w:t xml:space="preserve"> przed wstrzykiwaniem SQL – atak na bazę danych.</w:t>
+      </w:r>
+    </w:p>
+    <w:p>
       <w:pPr>
         <w:pStyle w:val="Nagwek2"/>
       </w:pPr>
-      <w:bookmarkStart w:id="11" w:name="_Toc503013589"/>
-      <w:r>
-        <w:t xml:space="preserve">10.1 </w:t>
-      </w:r>
-      <w:r>
-        <w:t>Strona startowa</w:t>
-      </w:r>
-      <w:bookmarkEnd w:id="11"/>
-    </w:p>
-    <w:p>
-      <w:r>
-        <w:tab/>
-        <w:t>Wygląd strony startowej – bla bla bla</w:t>
+      <w:bookmarkStart w:id="13" w:name="_Toc503029912"/>
+      <w:r>
+        <w:lastRenderedPageBreak/>
+        <w:t xml:space="preserve">10.2 </w:t>
+      </w:r>
+      <w:r>
+        <w:t>Strona serwis</w:t>
+      </w:r>
+      <w:bookmarkEnd w:id="13"/>
+    </w:p>
+    <w:p>
+      <w:r>
+        <w:rPr>
+          <w:noProof/>
+          <w:lang w:eastAsia="pl-PL"/>
+        </w:rPr>
+        <w:drawing>
+          <wp:inline distT="0" distB="0" distL="0" distR="0">
+            <wp:extent cx="5759450" cy="2029919"/>
+            <wp:effectExtent l="0" t="0" r="0" b="0"/>
+            <wp:docPr id="4" name="Obraz 4" descr="C:\xampp\htdocs\Serwis-komputerowy\doc\img\serwis.PNG"/>
+            <wp:cNvGraphicFramePr>
+              <a:graphicFrameLocks xmlns:a="http://schemas.openxmlformats.org/drawingml/2006/main" noChangeAspect="1"/>
+            </wp:cNvGraphicFramePr>
+            <a:graphic xmlns:a="http://schemas.openxmlformats.org/drawingml/2006/main">
+              <a:graphicData uri="http://schemas.openxmlformats.org/drawingml/2006/picture">
+                <pic:pic xmlns:pic="http://schemas.openxmlformats.org/drawingml/2006/picture">
+                  <pic:nvPicPr>
+                    <pic:cNvPr id="0" name="Picture 4" descr="C:\xampp\htdocs\Serwis-komputerowy\doc\img\serwis.PNG"/>
+                    <pic:cNvPicPr>
+                      <a:picLocks noChangeAspect="1" noChangeArrowheads="1"/>
+                    </pic:cNvPicPr>
+                  </pic:nvPicPr>
+                  <pic:blipFill>
+                    <a:blip r:embed="rId15">
+                      <a:extLst>
+                        <a:ext uri="{28A0092B-C50C-407E-A947-70E740481C1C}">
+                          <a14:useLocalDpi xmlns:a14="http://schemas.microsoft.com/office/drawing/2010/main" val="0"/>
+                        </a:ext>
+                      </a:extLst>
+                    </a:blip>
+                    <a:srcRect/>
+                    <a:stretch>
+                      <a:fillRect/>
+                    </a:stretch>
+                  </pic:blipFill>
+                  <pic:spPr bwMode="auto">
+                    <a:xfrm>
+                      <a:off x="0" y="0"/>
+                      <a:ext cx="5759450" cy="2029919"/>
+                    </a:xfrm>
+                    <a:prstGeom prst="rect">
+                      <a:avLst/>
+                    </a:prstGeom>
+                    <a:noFill/>
+                    <a:ln>
+                      <a:noFill/>
+                    </a:ln>
+                  </pic:spPr>
+                </pic:pic>
+              </a:graphicData>
+            </a:graphic>
+          </wp:inline>
+        </w:drawing>
+      </w:r>
+    </w:p>
+    <w:p>
+      <w:r>
+        <w:t>Po zalogowaniu się mamy możliwość przejścia na podstrony serwisu. Oferują kolejno dodawanie nowych zgłoszeń, podgląd już utworzonych zgłoszeń oraz edycję danych osobowych.</w:t>
       </w:r>
     </w:p>
     <w:p>
       <w:pPr>
         <w:pStyle w:val="Nagwek3"/>
       </w:pPr>
-      <w:bookmarkStart w:id="12" w:name="_Toc503013590"/>
-      <w:r>
-        <w:t xml:space="preserve">10.1.1 </w:t>
-      </w:r>
-      <w:r>
-        <w:t>Przypomnienie hasła</w:t>
-      </w:r>
-      <w:bookmarkEnd w:id="12"/>
+      <w:bookmarkStart w:id="14" w:name="_Toc503029913"/>
+      <w:r>
+        <w:t xml:space="preserve">10.2.1 </w:t>
+      </w:r>
+      <w:r>
+        <w:t>Serwis – dodawanie zgłoszenia</w:t>
+      </w:r>
+      <w:bookmarkEnd w:id="14"/>
+    </w:p>
+    <w:p>
+      <w:r>
+        <w:rPr>
+          <w:noProof/>
+          <w:lang w:eastAsia="pl-PL"/>
+        </w:rPr>
+        <w:drawing>
+          <wp:inline distT="0" distB="0" distL="0" distR="0">
+            <wp:extent cx="5759450" cy="5154614"/>
+            <wp:effectExtent l="0" t="0" r="0" b="0"/>
+            <wp:docPr id="5" name="Obraz 5" descr="C:\xampp\htdocs\Serwis-komputerowy\doc\img\dodawanie zgłoszenia.PNG"/>
+            <wp:cNvGraphicFramePr>
+              <a:graphicFrameLocks xmlns:a="http://schemas.openxmlformats.org/drawingml/2006/main" noChangeAspect="1"/>
+            </wp:cNvGraphicFramePr>
+            <a:graphic xmlns:a="http://schemas.openxmlformats.org/drawingml/2006/main">
+              <a:graphicData uri="http://schemas.openxmlformats.org/drawingml/2006/picture">
+                <pic:pic xmlns:pic="http://schemas.openxmlformats.org/drawingml/2006/picture">
+                  <pic:nvPicPr>
+                    <pic:cNvPr id="0" name="Picture 5" descr="C:\xampp\htdocs\Serwis-komputerowy\doc\img\dodawanie zgłoszenia.PNG"/>
+                    <pic:cNvPicPr>
+                      <a:picLocks noChangeAspect="1" noChangeArrowheads="1"/>
+                    </pic:cNvPicPr>
+                  </pic:nvPicPr>
+                  <pic:blipFill>
+                    <a:blip r:embed="rId16">
+                      <a:extLst>
+                        <a:ext uri="{28A0092B-C50C-407E-A947-70E740481C1C}">
+                          <a14:useLocalDpi xmlns:a14="http://schemas.microsoft.com/office/drawing/2010/main" val="0"/>
+                        </a:ext>
+                      </a:extLst>
+                    </a:blip>
+                    <a:srcRect/>
+                    <a:stretch>
+                      <a:fillRect/>
+                    </a:stretch>
+                  </pic:blipFill>
+                  <pic:spPr bwMode="auto">
+                    <a:xfrm>
+                      <a:off x="0" y="0"/>
+                      <a:ext cx="5759450" cy="5154614"/>
+                    </a:xfrm>
+                    <a:prstGeom prst="rect">
+                      <a:avLst/>
+                    </a:prstGeom>
+                    <a:noFill/>
+                    <a:ln>
+                      <a:noFill/>
+                    </a:ln>
+                  </pic:spPr>
+                </pic:pic>
+              </a:graphicData>
+            </a:graphic>
+          </wp:inline>
+        </w:drawing>
+      </w:r>
+    </w:p>
+    <w:p>
+      <w:r>
+        <w:t xml:space="preserve">Przy dodawaniu zgłoszenia musimy podać wymienione powyżej dane. Jeżeli w bazie istnieje już komputer o podanym numerze seryjnym jego producent i rok produkcji zostają zmienione na wprowadzone dane, po takiej zmianie użytkownik dostanie informacje, że jego komputer znajdował </w:t>
+      </w:r>
+      <w:r>
+        <w:lastRenderedPageBreak/>
+        <w:t>się już w bazie danych. Opis usterki może wynosić maksymalnie 4000 znaków</w:t>
+      </w:r>
+      <w:r>
+        <w:t>, jeżeli użytkownik przekroczy tą wartość, na ekranie wyświetli się odpowiedni komunikat.</w:t>
+      </w:r>
     </w:p>
     <w:p>
       <w:pPr>
         <w:pStyle w:val="Nagwek3"/>
       </w:pPr>
+      <w:bookmarkStart w:id="15" w:name="_Toc503029914"/>
+      <w:r>
+        <w:t xml:space="preserve">10.2.2 </w:t>
+      </w:r>
+      <w:r>
+        <w:t>Serwis – podgląd zgłoszeń</w:t>
+      </w:r>
+      <w:bookmarkEnd w:id="15"/>
+    </w:p>
+    <w:p>
+      <w:r>
+        <w:rPr>
+          <w:noProof/>
+          <w:lang w:eastAsia="pl-PL"/>
+        </w:rPr>
+        <w:drawing>
+          <wp:inline distT="0" distB="0" distL="0" distR="0">
+            <wp:extent cx="5759450" cy="1184855"/>
+            <wp:effectExtent l="0" t="0" r="0" b="0"/>
+            <wp:docPr id="6" name="Obraz 6" descr="C:\xampp\htdocs\Serwis-komputerowy\doc\img\Zgłoszenia.PNG"/>
+            <wp:cNvGraphicFramePr>
+              <a:graphicFrameLocks xmlns:a="http://schemas.openxmlformats.org/drawingml/2006/main" noChangeAspect="1"/>
+            </wp:cNvGraphicFramePr>
+            <a:graphic xmlns:a="http://schemas.openxmlformats.org/drawingml/2006/main">
+              <a:graphicData uri="http://schemas.openxmlformats.org/drawingml/2006/picture">
+                <pic:pic xmlns:pic="http://schemas.openxmlformats.org/drawingml/2006/picture">
+                  <pic:nvPicPr>
+                    <pic:cNvPr id="0" name="Picture 6" descr="C:\xampp\htdocs\Serwis-komputerowy\doc\img\Zgłoszenia.PNG"/>
+                    <pic:cNvPicPr>
+                      <a:picLocks noChangeAspect="1" noChangeArrowheads="1"/>
+                    </pic:cNvPicPr>
+                  </pic:nvPicPr>
+                  <pic:blipFill>
+                    <a:blip r:embed="rId17">
+                      <a:extLst>
+                        <a:ext uri="{28A0092B-C50C-407E-A947-70E740481C1C}">
+                          <a14:useLocalDpi xmlns:a14="http://schemas.microsoft.com/office/drawing/2010/main" val="0"/>
+                        </a:ext>
+                      </a:extLst>
+                    </a:blip>
+                    <a:srcRect/>
+                    <a:stretch>
+                      <a:fillRect/>
+                    </a:stretch>
+                  </pic:blipFill>
+                  <pic:spPr bwMode="auto">
+                    <a:xfrm>
+                      <a:off x="0" y="0"/>
+                      <a:ext cx="5759450" cy="1184855"/>
+                    </a:xfrm>
+                    <a:prstGeom prst="rect">
+                      <a:avLst/>
+                    </a:prstGeom>
+                    <a:noFill/>
+                    <a:ln>
+                      <a:noFill/>
+                    </a:ln>
+                  </pic:spPr>
+                </pic:pic>
+              </a:graphicData>
+            </a:graphic>
+          </wp:inline>
+        </w:drawing>
+      </w:r>
+    </w:p>
+    <w:p>
+      <w:r>
+        <w:t>W podglądzie zdarzeń widnieją wszystkie utworzone przez nas zgłoszenia. Aby przejść do szczegółów danego zgłoszenia wystarczy kliknąć przycisk „Zobacz”. Zostaniemy przeniesieni na automatycznie wygenerowaną podstronę.</w:t>
+      </w:r>
     </w:p>
     <w:p>
       <w:pPr>
         <w:pStyle w:val="Nagwek3"/>
       </w:pPr>
-      <w:bookmarkStart w:id="13" w:name="_Toc503013591"/>
-      <w:r>
-        <w:t xml:space="preserve">10.1.2 </w:t>
-      </w:r>
-      <w:r>
-        <w:t>Rejestracja</w:t>
-      </w:r>
-      <w:bookmarkEnd w:id="13"/>
-    </w:p>
-    <w:p/>
-    <w:p>
-      <w:pPr>
-        <w:pStyle w:val="Nagwek2"/>
-      </w:pPr>
-      <w:bookmarkStart w:id="14" w:name="_Toc503013592"/>
-      <w:r>
-        <w:t xml:space="preserve">10.2 </w:t>
-      </w:r>
-      <w:r>
-        <w:t>Strona serwis</w:t>
-      </w:r>
-      <w:bookmarkEnd w:id="14"/>
-    </w:p>
-    <w:p/>
+      <w:bookmarkStart w:id="16" w:name="_Toc503029915"/>
+      <w:r>
+        <w:t xml:space="preserve">10.2.3 </w:t>
+      </w:r>
+      <w:r>
+        <w:t>Serwis – szczegóły zgłoszenia</w:t>
+      </w:r>
+      <w:bookmarkEnd w:id="16"/>
+    </w:p>
+    <w:p>
+      <w:r>
+        <w:rPr>
+          <w:noProof/>
+          <w:lang w:eastAsia="pl-PL"/>
+        </w:rPr>
+        <w:drawing>
+          <wp:inline distT="0" distB="0" distL="0" distR="0">
+            <wp:extent cx="5759450" cy="4702936"/>
+            <wp:effectExtent l="0" t="0" r="0" b="0"/>
+            <wp:docPr id="7" name="Obraz 7" descr="C:\xampp\htdocs\Serwis-komputerowy\doc\img\Szczegoly-zgloszenia.PNG"/>
+            <wp:cNvGraphicFramePr>
+              <a:graphicFrameLocks xmlns:a="http://schemas.openxmlformats.org/drawingml/2006/main" noChangeAspect="1"/>
+            </wp:cNvGraphicFramePr>
+            <a:graphic xmlns:a="http://schemas.openxmlformats.org/drawingml/2006/main">
+              <a:graphicData uri="http://schemas.openxmlformats.org/drawingml/2006/picture">
+                <pic:pic xmlns:pic="http://schemas.openxmlformats.org/drawingml/2006/picture">
+                  <pic:nvPicPr>
+                    <pic:cNvPr id="0" name="Picture 7" descr="C:\xampp\htdocs\Serwis-komputerowy\doc\img\Szczegoly-zgloszenia.PNG"/>
+                    <pic:cNvPicPr>
+                      <a:picLocks noChangeAspect="1" noChangeArrowheads="1"/>
+                    </pic:cNvPicPr>
+                  </pic:nvPicPr>
+                  <pic:blipFill>
+                    <a:blip r:embed="rId18">
+                      <a:extLst>
+                        <a:ext uri="{28A0092B-C50C-407E-A947-70E740481C1C}">
+                          <a14:useLocalDpi xmlns:a14="http://schemas.microsoft.com/office/drawing/2010/main" val="0"/>
+                        </a:ext>
+                      </a:extLst>
+                    </a:blip>
+                    <a:srcRect/>
+                    <a:stretch>
+                      <a:fillRect/>
+                    </a:stretch>
+                  </pic:blipFill>
+                  <pic:spPr bwMode="auto">
+                    <a:xfrm>
+                      <a:off x="0" y="0"/>
+                      <a:ext cx="5759450" cy="4702936"/>
+                    </a:xfrm>
+                    <a:prstGeom prst="rect">
+                      <a:avLst/>
+                    </a:prstGeom>
+                    <a:noFill/>
+                    <a:ln>
+                      <a:noFill/>
+                    </a:ln>
+                  </pic:spPr>
+                </pic:pic>
+              </a:graphicData>
+            </a:graphic>
+          </wp:inline>
+        </w:drawing>
+      </w:r>
+    </w:p>
+    <w:p>
+      <w:r>
+        <w:t xml:space="preserve">W szczegółach zgłoszenia widnieją wszystkie niezbędne informację co zostało naprawione w komputerze oraz ile wynosi rachunek. Strona jest generowana automatycznie w </w:t>
+      </w:r>
+      <w:r>
+        <w:t>PHP</w:t>
+      </w:r>
+      <w:r>
+        <w:t xml:space="preserve"> przy użyciu metody GET w pasku adresu. Wpisując adres: </w:t>
+      </w:r>
+      <w:hyperlink r:id="rId19" w:history="1">
+        <w:r>
+          <w:rPr>
+            <w:rStyle w:val="Hipercze"/>
+          </w:rPr>
+          <w:t>http://localhost/Serwis-komputerowy/szczegoly-zgloszenia.php?zgloszenie=numer_zgloszenia</w:t>
+        </w:r>
+      </w:hyperlink>
+      <w:r>
+        <w:t xml:space="preserve"> gdzie </w:t>
+      </w:r>
+      <w:proofErr w:type="spellStart"/>
+      <w:r>
+        <w:t>numer_zg</w:t>
+      </w:r>
+      <w:r>
+        <w:t>ł</w:t>
+      </w:r>
+      <w:r>
+        <w:t>oszenia</w:t>
+      </w:r>
+      <w:proofErr w:type="spellEnd"/>
+      <w:r>
+        <w:t xml:space="preserve"> to odpowiedni numer zostaniemy przeniesieni do szczegółów danego zgłoszenia, aczkolwiek, jeżeli nie jesteśmy posiadaczem danego zgłoszenia (zgłoszenie należy do innego konta), to otrzymamy komunikat : </w:t>
+      </w:r>
+      <w:r>
+        <w:lastRenderedPageBreak/>
+        <w:t xml:space="preserve">„Zamówienie nr </w:t>
+      </w:r>
+      <w:proofErr w:type="spellStart"/>
+      <w:r>
+        <w:t>numer_z</w:t>
+      </w:r>
+      <w:r>
+        <w:t>głoszenia</w:t>
+      </w:r>
+      <w:proofErr w:type="spellEnd"/>
+      <w:r>
+        <w:t xml:space="preserve"> nie należy do Ciebie”</w:t>
+      </w:r>
+      <w:r>
+        <w:t xml:space="preserve"> lub jeżeli zamiast numeru wpiszemy jakieś znaki, otrzymamy komunikat: </w:t>
+      </w:r>
+      <w:r>
+        <w:t>„NIEPOPRAWNY NUMER ZGŁOSZENIA”</w:t>
+      </w:r>
+      <w:r>
+        <w:t>. Jak widać zadbano o odpowiednie zabezpieczenie bazy przed ewentualnymi błędami.</w:t>
+      </w:r>
+    </w:p>
     <w:p>
       <w:pPr>
         <w:pStyle w:val="Nagwek3"/>
       </w:pPr>
-      <w:bookmarkStart w:id="15" w:name="_Toc503013593"/>
-      <w:r>
-        <w:t xml:space="preserve">10.2.1 </w:t>
-      </w:r>
-      <w:r>
-        <w:t>Serwis – dodawanie zgłoszenia</w:t>
-      </w:r>
-      <w:bookmarkEnd w:id="15"/>
-    </w:p>
-    <w:p/>
-    <w:p>
-      <w:pPr>
-        <w:pStyle w:val="Nagwek3"/>
-      </w:pPr>
-      <w:bookmarkStart w:id="16" w:name="_Toc503013594"/>
-      <w:r>
-        <w:t>10.2.2</w:t>
-      </w:r>
-      <w:r>
-        <w:t xml:space="preserve"> </w:t>
-      </w:r>
-      <w:r>
-        <w:t>Serwis – podgląd zgłoszeń</w:t>
-      </w:r>
-      <w:bookmarkEnd w:id="16"/>
-    </w:p>
-    <w:p/>
-    <w:p>
-      <w:pPr>
-        <w:pStyle w:val="Nagwek3"/>
-      </w:pPr>
-      <w:bookmarkStart w:id="17" w:name="_Toc503013595"/>
-      <w:r>
-        <w:t>10.2.3</w:t>
-      </w:r>
-      <w:r>
-        <w:t xml:space="preserve"> </w:t>
-      </w:r>
-      <w:r>
-        <w:t>Serwis – szczegóły zgłoszenia</w:t>
+      <w:bookmarkStart w:id="17" w:name="_Toc503029916"/>
+      <w:r>
+        <w:t xml:space="preserve">10.2.4 </w:t>
+      </w:r>
+      <w:r>
+        <w:t>Edycja danych osobowych – zmiana hasła</w:t>
       </w:r>
       <w:bookmarkEnd w:id="17"/>
     </w:p>
-    <w:p/>
-    <w:p>
-      <w:pPr>
-        <w:pStyle w:val="Nagwek3"/>
-      </w:pPr>
-      <w:bookmarkStart w:id="18" w:name="_Toc503013596"/>
-      <w:r>
-        <w:t>10.2.4</w:t>
-      </w:r>
-      <w:r>
-        <w:t xml:space="preserve"> </w:t>
-      </w:r>
-      <w:r>
-        <w:t>Edycja danych osobowych – zmiana hasła</w:t>
-      </w:r>
-      <w:bookmarkEnd w:id="18"/>
-    </w:p>
-    <w:p/>
-    <w:p/>
+    <w:p>
+      <w:r>
+        <w:rPr>
+          <w:noProof/>
+          <w:lang w:eastAsia="pl-PL"/>
+        </w:rPr>
+        <w:drawing>
+          <wp:inline distT="0" distB="0" distL="0" distR="0">
+            <wp:extent cx="5759450" cy="4681194"/>
+            <wp:effectExtent l="0" t="0" r="0" b="0"/>
+            <wp:docPr id="8" name="Obraz 8" descr="C:\xampp\htdocs\Serwis-komputerowy\doc\img\edycja_danych.PNG"/>
+            <wp:cNvGraphicFramePr>
+              <a:graphicFrameLocks xmlns:a="http://schemas.openxmlformats.org/drawingml/2006/main" noChangeAspect="1"/>
+            </wp:cNvGraphicFramePr>
+            <a:graphic xmlns:a="http://schemas.openxmlformats.org/drawingml/2006/main">
+              <a:graphicData uri="http://schemas.openxmlformats.org/drawingml/2006/picture">
+                <pic:pic xmlns:pic="http://schemas.openxmlformats.org/drawingml/2006/picture">
+                  <pic:nvPicPr>
+                    <pic:cNvPr id="0" name="Picture 8" descr="C:\xampp\htdocs\Serwis-komputerowy\doc\img\edycja_danych.PNG"/>
+                    <pic:cNvPicPr>
+                      <a:picLocks noChangeAspect="1" noChangeArrowheads="1"/>
+                    </pic:cNvPicPr>
+                  </pic:nvPicPr>
+                  <pic:blipFill>
+                    <a:blip r:embed="rId20">
+                      <a:extLst>
+                        <a:ext uri="{28A0092B-C50C-407E-A947-70E740481C1C}">
+                          <a14:useLocalDpi xmlns:a14="http://schemas.microsoft.com/office/drawing/2010/main" val="0"/>
+                        </a:ext>
+                      </a:extLst>
+                    </a:blip>
+                    <a:srcRect/>
+                    <a:stretch>
+                      <a:fillRect/>
+                    </a:stretch>
+                  </pic:blipFill>
+                  <pic:spPr bwMode="auto">
+                    <a:xfrm>
+                      <a:off x="0" y="0"/>
+                      <a:ext cx="5759450" cy="4681194"/>
+                    </a:xfrm>
+                    <a:prstGeom prst="rect">
+                      <a:avLst/>
+                    </a:prstGeom>
+                    <a:noFill/>
+                    <a:ln>
+                      <a:noFill/>
+                    </a:ln>
+                  </pic:spPr>
+                </pic:pic>
+              </a:graphicData>
+            </a:graphic>
+          </wp:inline>
+        </w:drawing>
+      </w:r>
+    </w:p>
+    <w:p>
+      <w:r>
+        <w:t>Użytkownik ma możliwość zmiany wszystkich swoich danych osobowych za wyjątkiem loginu. Adres email można zmieniać na dowolny inny, o ile nie został on już użyty przez innego użytkownika (jeżeli wpiszemy identyczny jak inny użytkownik,</w:t>
+      </w:r>
+      <w:r>
+        <w:t xml:space="preserve"> otrzymamy stosowny komunikat). Dane w formularzu przy pierwszym uruchomieniu podstrony są wpisywane automatycznie, w celu szybkiej ich zmiany.</w:t>
+      </w:r>
+    </w:p>
+    <w:p>
+      <w:r>
+        <w:rPr>
+          <w:noProof/>
+          <w:lang w:eastAsia="pl-PL"/>
+        </w:rPr>
+        <w:drawing>
+          <wp:inline distT="0" distB="0" distL="0" distR="0">
+            <wp:extent cx="5061528" cy="2113335"/>
+            <wp:effectExtent l="0" t="0" r="0" b="0"/>
+            <wp:docPr id="9" name="Obraz 9" descr="C:\xampp\htdocs\Serwis-komputerowy\doc\img\zmiana_hasla.PNG"/>
+            <wp:cNvGraphicFramePr>
+              <a:graphicFrameLocks xmlns:a="http://schemas.openxmlformats.org/drawingml/2006/main" noChangeAspect="1"/>
+            </wp:cNvGraphicFramePr>
+            <a:graphic xmlns:a="http://schemas.openxmlformats.org/drawingml/2006/main">
+              <a:graphicData uri="http://schemas.openxmlformats.org/drawingml/2006/picture">
+                <pic:pic xmlns:pic="http://schemas.openxmlformats.org/drawingml/2006/picture">
+                  <pic:nvPicPr>
+                    <pic:cNvPr id="0" name="Picture 9" descr="C:\xampp\htdocs\Serwis-komputerowy\doc\img\zmiana_hasla.PNG"/>
+                    <pic:cNvPicPr>
+                      <a:picLocks noChangeAspect="1" noChangeArrowheads="1"/>
+                    </pic:cNvPicPr>
+                  </pic:nvPicPr>
+                  <pic:blipFill>
+                    <a:blip r:embed="rId21">
+                      <a:extLst>
+                        <a:ext uri="{28A0092B-C50C-407E-A947-70E740481C1C}">
+                          <a14:useLocalDpi xmlns:a14="http://schemas.microsoft.com/office/drawing/2010/main" val="0"/>
+                        </a:ext>
+                      </a:extLst>
+                    </a:blip>
+                    <a:srcRect/>
+                    <a:stretch>
+                      <a:fillRect/>
+                    </a:stretch>
+                  </pic:blipFill>
+                  <pic:spPr bwMode="auto">
+                    <a:xfrm>
+                      <a:off x="0" y="0"/>
+                      <a:ext cx="5077801" cy="2120129"/>
+                    </a:xfrm>
+                    <a:prstGeom prst="rect">
+                      <a:avLst/>
+                    </a:prstGeom>
+                    <a:noFill/>
+                    <a:ln>
+                      <a:noFill/>
+                    </a:ln>
+                  </pic:spPr>
+                </pic:pic>
+              </a:graphicData>
+            </a:graphic>
+          </wp:inline>
+        </w:drawing>
+      </w:r>
+    </w:p>
+    <w:p>
+      <w:r>
+        <w:lastRenderedPageBreak/>
+        <w:t xml:space="preserve">Użytkownik może wygodnie zmienić hasło, po wpisaniu poprzedniego i dwukrotnie nowego hasła w bazie zostanie ono zmienione. Hasło w bazie jest przechowywane w postaci </w:t>
+      </w:r>
+      <w:proofErr w:type="spellStart"/>
+      <w:r>
+        <w:t>zahashowanej</w:t>
+      </w:r>
+      <w:proofErr w:type="spellEnd"/>
+      <w:r>
+        <w:t xml:space="preserve"> przez co nie ma możliwości jego odtworzenia, a także nie można go wysłać w przypomnieniu do użytkownika, tylko jest generowane nowe – losowe.</w:t>
+      </w:r>
+    </w:p>
     <w:p>
       <w:pPr>
         <w:pStyle w:val="NagwekProjekt"/>
@@ -4594,46 +5587,42 @@
           <w:bottom w:val="single" w:sz="4" w:space="2" w:color="5B9BD5" w:themeColor="accent1"/>
         </w:pBdr>
       </w:pPr>
-      <w:bookmarkStart w:id="19" w:name="_Toc503013597"/>
-      <w:r>
-        <w:lastRenderedPageBreak/>
-        <w:t xml:space="preserve">Główne funkcje </w:t>
-      </w:r>
-      <w:r>
-        <w:t>aplikacji serwisu</w:t>
+      <w:bookmarkStart w:id="18" w:name="_Toc503029917"/>
+      <w:r>
+        <w:t>Główne funkcje aplikacji serwisu</w:t>
+      </w:r>
+      <w:bookmarkEnd w:id="18"/>
+    </w:p>
+    <w:p>
+      <w:pPr>
+        <w:pStyle w:val="Nagwek2"/>
+      </w:pPr>
+      <w:bookmarkStart w:id="19" w:name="_Toc503029918"/>
+      <w:r>
+        <w:t xml:space="preserve">11.1 </w:t>
+      </w:r>
+      <w:r>
+        <w:t>Tytuły główne styl Nagłówek 2</w:t>
       </w:r>
       <w:bookmarkEnd w:id="19"/>
     </w:p>
     <w:p>
-      <w:pPr>
-        <w:pStyle w:val="Nagwek2"/>
-      </w:pPr>
-      <w:bookmarkStart w:id="20" w:name="_Toc503013598"/>
-      <w:r>
-        <w:t xml:space="preserve">11.1 </w:t>
-      </w:r>
-      <w:r>
-        <w:t>Tytuły główne styl Nagłówek 2</w:t>
+      <w:r>
+        <w:t>Jakiś tekst - normalny</w:t>
+      </w:r>
+    </w:p>
+    <w:p>
+      <w:pPr>
+        <w:pStyle w:val="Nagwek3"/>
+      </w:pPr>
+      <w:bookmarkStart w:id="20" w:name="_Toc503029919"/>
+      <w:r>
+        <w:t xml:space="preserve">11.1.1 </w:t>
+      </w:r>
+      <w:r>
+        <w:t>Tytuły podrzędne styl nagłówek 3 itd.</w:t>
       </w:r>
       <w:bookmarkEnd w:id="20"/>
-    </w:p>
-    <w:p>
-      <w:r>
-        <w:t>Jakiś tekst - normalny</w:t>
-      </w:r>
-    </w:p>
-    <w:p>
-      <w:pPr>
-        <w:pStyle w:val="Nagwek3"/>
-      </w:pPr>
-      <w:bookmarkStart w:id="21" w:name="_Toc503013599"/>
-      <w:r>
-        <w:t xml:space="preserve">11.1.1 </w:t>
-      </w:r>
-      <w:r>
-        <w:t>Tytuły podrzędne styl nagłówek 3 itd.</w:t>
-      </w:r>
-      <w:bookmarkEnd w:id="21"/>
     </w:p>
     <w:p>
       <w:r>
@@ -4662,17 +5651,19 @@
           <w:bottom w:val="single" w:sz="4" w:space="2" w:color="5B9BD5" w:themeColor="accent1"/>
         </w:pBdr>
       </w:pPr>
-      <w:bookmarkStart w:id="22" w:name="_Toc503013600"/>
+      <w:bookmarkStart w:id="21" w:name="_Toc503029920"/>
       <w:r>
         <w:t>Proces powstawania bazy danych</w:t>
       </w:r>
-      <w:bookmarkEnd w:id="22"/>
+      <w:bookmarkEnd w:id="21"/>
     </w:p>
     <w:p/>
     <w:p>
+      <w:proofErr w:type="spellStart"/>
       <w:r>
         <w:t>Blbablabal</w:t>
       </w:r>
+      <w:proofErr w:type="spellEnd"/>
     </w:p>
     <w:p>
       <w:r>
@@ -4690,51 +5681,54 @@
           <w:bottom w:val="single" w:sz="4" w:space="2" w:color="5B9BD5" w:themeColor="accent1"/>
         </w:pBdr>
       </w:pPr>
-      <w:bookmarkStart w:id="23" w:name="_Toc503013601"/>
+      <w:bookmarkStart w:id="22" w:name="_Toc503029921"/>
       <w:r>
         <w:t>Kod SQL tworzący struktury bazodanowe</w:t>
       </w:r>
+      <w:bookmarkEnd w:id="22"/>
+    </w:p>
+    <w:p/>
+    <w:p>
+      <w:pPr>
+        <w:pStyle w:val="Nagwek2"/>
+      </w:pPr>
+      <w:bookmarkStart w:id="23" w:name="_Toc503029922"/>
+      <w:r>
+        <w:t xml:space="preserve">13.1 </w:t>
+      </w:r>
+      <w:r>
+        <w:t>Tabela Klienci</w:t>
+      </w:r>
       <w:bookmarkEnd w:id="23"/>
     </w:p>
+    <w:p>
+      <w:bookmarkStart w:id="24" w:name="_GoBack"/>
+      <w:bookmarkEnd w:id="24"/>
+    </w:p>
+    <w:p>
+      <w:pPr>
+        <w:pStyle w:val="Nagwek2"/>
+      </w:pPr>
+      <w:bookmarkStart w:id="25" w:name="_Toc503029923"/>
+      <w:r>
+        <w:t xml:space="preserve">13.2 </w:t>
+      </w:r>
+      <w:r>
+        <w:t>Tabela Pracownicy</w:t>
+      </w:r>
+      <w:bookmarkEnd w:id="25"/>
+    </w:p>
     <w:p/>
     <w:p>
+      <w:r>
+        <w:t>Itd.</w:t>
+      </w:r>
+    </w:p>
+    <w:p>
       <w:pPr>
         <w:pStyle w:val="Nagwek2"/>
       </w:pPr>
-      <w:bookmarkStart w:id="24" w:name="_Toc503013602"/>
-      <w:r>
-        <w:t xml:space="preserve">13.1 </w:t>
-      </w:r>
-      <w:r>
-        <w:t>Tabela Klienci</w:t>
-      </w:r>
-      <w:bookmarkEnd w:id="24"/>
-    </w:p>
-    <w:p/>
-    <w:p>
-      <w:pPr>
-        <w:pStyle w:val="Nagwek2"/>
-      </w:pPr>
-      <w:bookmarkStart w:id="25" w:name="_Toc503013603"/>
-      <w:r>
-        <w:t xml:space="preserve">13.2 </w:t>
-      </w:r>
-      <w:r>
-        <w:t>Tabela Pracownicy</w:t>
-      </w:r>
-      <w:bookmarkEnd w:id="25"/>
-    </w:p>
-    <w:p/>
-    <w:p>
-      <w:r>
-        <w:t>Itd.</w:t>
-      </w:r>
-    </w:p>
-    <w:p>
-      <w:pPr>
-        <w:pStyle w:val="Nagwek2"/>
-      </w:pPr>
-      <w:bookmarkStart w:id="26" w:name="_Toc503013604"/>
+      <w:bookmarkStart w:id="26" w:name="_Toc503029924"/>
       <w:r>
         <w:t>13.10 Indeksy</w:t>
       </w:r>
@@ -4754,7 +5748,7 @@
           <w:numId w:val="13"/>
         </w:numPr>
       </w:pPr>
-      <w:bookmarkStart w:id="27" w:name="_Toc503013605"/>
+      <w:bookmarkStart w:id="27" w:name="_Toc503029925"/>
       <w:r>
         <w:t>Kod PL/SQL</w:t>
       </w:r>
@@ -4765,22 +5759,21 @@
       <w:pPr>
         <w:pStyle w:val="Nagwek2"/>
       </w:pPr>
-      <w:bookmarkStart w:id="28" w:name="_Toc503013606"/>
-      <w:r>
-        <w:t>14.1 DODAJ_UZYTKOWNIKA</w:t>
+      <w:bookmarkStart w:id="28" w:name="_Toc503029926"/>
+      <w:r>
+        <w:t xml:space="preserve">14.1 </w:t>
       </w:r>
       <w:bookmarkEnd w:id="28"/>
-    </w:p>
-    <w:p>
-      <w:r>
-        <w:t>Tutaj opis procedury</w:t>
-      </w:r>
-    </w:p>
+      <w:r>
+        <w:t>UTWORZ_FAKTURE</w:t>
+      </w:r>
+    </w:p>
+    <w:p/>
     <w:p>
       <w:pPr>
         <w:pStyle w:val="Nagwek2"/>
       </w:pPr>
-      <w:bookmarkStart w:id="29" w:name="_Toc503013607"/>
+      <w:bookmarkStart w:id="29" w:name="_Toc503029927"/>
       <w:r>
         <w:t>14.2 DODAJ_PRACOWNIKA</w:t>
       </w:r>
@@ -4804,7 +5797,7 @@
           <w:numId w:val="13"/>
         </w:numPr>
       </w:pPr>
-      <w:bookmarkStart w:id="30" w:name="_Toc503013608"/>
+      <w:bookmarkStart w:id="30" w:name="_Toc503029928"/>
       <w:r>
         <w:t>Przykładowe zapytania do bazy</w:t>
       </w:r>
@@ -4823,21 +5816,38 @@
           <w:numId w:val="13"/>
         </w:numPr>
       </w:pPr>
-      <w:bookmarkStart w:id="31" w:name="_Toc503013609"/>
-      <w:r>
+      <w:bookmarkStart w:id="31" w:name="_Toc503029929"/>
+      <w:r>
+        <w:lastRenderedPageBreak/>
         <w:t xml:space="preserve">Plany wykonania </w:t>
       </w:r>
       <w:r>
-        <w:t xml:space="preserve">bardziej złożonych, </w:t>
-      </w:r>
-      <w:r>
-        <w:t>ciekawszych zapytań</w:t>
+        <w:t>bardziej złożonych</w:t>
+      </w:r>
+      <w:r>
+        <w:t xml:space="preserve"> zapytań</w:t>
       </w:r>
       <w:bookmarkEnd w:id="31"/>
     </w:p>
     <w:p>
       <w:r>
-        <w:t>Jakiś screen z sqldevelopera do bazy</w:t>
+        <w:t xml:space="preserve">Jakiś </w:t>
+      </w:r>
+      <w:proofErr w:type="spellStart"/>
+      <w:r>
+        <w:t>screen</w:t>
+      </w:r>
+      <w:proofErr w:type="spellEnd"/>
+      <w:r>
+        <w:t xml:space="preserve"> z </w:t>
+      </w:r>
+      <w:proofErr w:type="spellStart"/>
+      <w:r>
+        <w:t>sqldevelopera</w:t>
+      </w:r>
+      <w:proofErr w:type="spellEnd"/>
+      <w:r>
+        <w:t xml:space="preserve"> do bazy</w:t>
       </w:r>
     </w:p>
     <w:p>
@@ -4848,18 +5858,11 @@
           <w:numId w:val="13"/>
         </w:numPr>
       </w:pPr>
-      <w:bookmarkStart w:id="32" w:name="_Toc503013610"/>
-      <w:r>
-        <w:lastRenderedPageBreak/>
+      <w:bookmarkStart w:id="32" w:name="_Toc503029930"/>
+      <w:r>
         <w:t>Wnioski</w:t>
       </w:r>
       <w:bookmarkEnd w:id="32"/>
-    </w:p>
-    <w:p/>
-    <w:p>
-      <w:r>
-        <w:t>No i winioski jakieś na razie skopiowane:</w:t>
-      </w:r>
     </w:p>
     <w:p>
       <w:pPr>
@@ -4867,18 +5870,7 @@
         <w:autoSpaceDN w:val="0"/>
         <w:adjustRightInd w:val="0"/>
         <w:spacing w:after="0" w:line="240" w:lineRule="auto"/>
-        <w:rPr>
-          <w:rFonts w:ascii="Calibri" w:hAnsi="Calibri" w:cs="Calibri"/>
-          <w:color w:val="000000"/>
-        </w:rPr>
-      </w:pPr>
-      <w:r>
-        <w:rPr>
-          <w:rFonts w:ascii="Calibri" w:hAnsi="Calibri" w:cs="Calibri"/>
-          <w:color w:val="000000"/>
-        </w:rPr>
-        <w:t xml:space="preserve">Na etapie projektowania i testowania zostały wprowadzone dosyć znaczące zmiany mające wpływ na połączenia między encjami oraz ilość kolumn w różnych tabelach. Początkowa koncepcja okazała się nie być wystarczająca lub też jak w przypadku tabeli WORKER_SERVICE zupełnie zbędna. Końcowa wersja bazy danych jest bardziej optymalna jeśli chodzi o szybkość wyszukiwania oraz relacje między encjami. Jest także w pełni sprawna w działaniu całego systemu ASO. </w:t>
-      </w:r>
+      </w:pPr>
     </w:p>
     <w:p>
       <w:pPr>
@@ -4891,6 +5883,13 @@
           <w:color w:val="000000"/>
         </w:rPr>
       </w:pPr>
+      <w:r>
+        <w:rPr>
+          <w:rFonts w:ascii="Calibri" w:hAnsi="Calibri" w:cs="Calibri"/>
+          <w:color w:val="000000"/>
+        </w:rPr>
+        <w:t xml:space="preserve">Na etapie projektowania i testowania zostały wprowadzone dosyć znaczące zmiany mające wpływ na połączenia między encjami oraz ilość kolumn w różnych tabelach. Początkowa koncepcja okazała się nie być wystarczająca lub też jak w przypadku tabeli WORKER_SERVICE zupełnie zbędna. Końcowa wersja bazy danych jest bardziej optymalna jeśli chodzi o szybkość wyszukiwania oraz relacje między encjami. Jest także w pełni sprawna w działaniu całego systemu ASO. </w:t>
+      </w:r>
     </w:p>
     <w:p>
       <w:pPr>
@@ -4903,13 +5902,6 @@
           <w:color w:val="000000"/>
         </w:rPr>
       </w:pPr>
-      <w:r>
-        <w:rPr>
-          <w:rFonts w:ascii="Calibri" w:hAnsi="Calibri" w:cs="Calibri"/>
-          <w:color w:val="000000"/>
-        </w:rPr>
-        <w:t xml:space="preserve">Na etapie implementacji pojawiło się kilka problemów związanych z nie spójnością typów danych, lecz łatwo rozwiązaliśmy je modyfikując typ danych dla danej kolumny. </w:t>
-      </w:r>
     </w:p>
     <w:p>
       <w:pPr>
@@ -4922,6 +5914,25 @@
           <w:color w:val="000000"/>
         </w:rPr>
       </w:pPr>
+      <w:r>
+        <w:rPr>
+          <w:rFonts w:ascii="Calibri" w:hAnsi="Calibri" w:cs="Calibri"/>
+          <w:color w:val="000000"/>
+        </w:rPr>
+        <w:t xml:space="preserve">Na etapie implementacji pojawiło się kilka problemów związanych z nie spójnością typów danych, lecz łatwo rozwiązaliśmy je modyfikując typ danych dla danej kolumny. </w:t>
+      </w:r>
+    </w:p>
+    <w:p>
+      <w:pPr>
+        <w:autoSpaceDE w:val="0"/>
+        <w:autoSpaceDN w:val="0"/>
+        <w:adjustRightInd w:val="0"/>
+        <w:spacing w:after="0" w:line="240" w:lineRule="auto"/>
+        <w:rPr>
+          <w:rFonts w:ascii="Calibri" w:hAnsi="Calibri" w:cs="Calibri"/>
+          <w:color w:val="000000"/>
+        </w:rPr>
+      </w:pPr>
     </w:p>
     <w:p>
       <w:r>
@@ -4935,7 +5946,7 @@
     <w:p/>
     <w:p/>
     <w:sectPr>
-      <w:footerReference w:type="default" r:id="rId12"/>
+      <w:footerReference w:type="default" r:id="rId22"/>
       <w:pgSz w:w="11906" w:h="16838" w:code="9"/>
       <w:pgMar w:top="1418" w:right="1418" w:bottom="1418" w:left="1418" w:header="709" w:footer="709" w:gutter="0"/>
       <w:cols w:space="708"/>
@@ -5030,7 +6041,7 @@
                 <w:bCs/>
                 <w:noProof/>
               </w:rPr>
-              <w:t>7</w:t>
+              <w:t>11</w:t>
             </w:r>
             <w:r>
               <w:rPr>
@@ -5075,7 +6086,7 @@
                 <w:bCs/>
                 <w:noProof/>
               </w:rPr>
-              <w:t>7</w:t>
+              <w:t>11</w:t>
             </w:r>
             <w:r>
               <w:rPr>
@@ -7224,7 +8235,7 @@
     <w:uiPriority w:val="9"/>
     <w:unhideWhenUsed/>
     <w:qFormat/>
-    <w:rsid w:val="008E02DB"/>
+    <w:rsid w:val="0024548C"/>
     <w:pPr>
       <w:keepNext/>
       <w:keepLines/>
@@ -7234,14 +8245,13 @@
     <w:rPr>
       <w:rFonts w:asciiTheme="majorHAnsi" w:eastAsiaTheme="majorEastAsia" w:hAnsiTheme="majorHAnsi" w:cstheme="majorBidi"/>
       <w:color w:val="1F4D78" w:themeColor="accent1" w:themeShade="7F"/>
-      <w:sz w:val="24"/>
+      <w:sz w:val="28"/>
       <w:szCs w:val="24"/>
     </w:rPr>
   </w:style>
   <w:style w:type="character" w:default="1" w:styleId="Domylnaczcionkaakapitu">
     <w:name w:val="Default Paragraph Font"/>
     <w:uiPriority w:val="1"/>
-    <w:semiHidden/>
     <w:unhideWhenUsed/>
   </w:style>
   <w:style w:type="table" w:default="1" w:styleId="Standardowy">
@@ -7598,11 +8608,11 @@
     <w:basedOn w:val="Domylnaczcionkaakapitu"/>
     <w:link w:val="Nagwek3"/>
     <w:uiPriority w:val="9"/>
-    <w:rsid w:val="008E02DB"/>
+    <w:rsid w:val="0024548C"/>
     <w:rPr>
       <w:rFonts w:asciiTheme="majorHAnsi" w:eastAsiaTheme="majorEastAsia" w:hAnsiTheme="majorHAnsi" w:cstheme="majorBidi"/>
       <w:color w:val="1F4D78" w:themeColor="accent1" w:themeShade="7F"/>
-      <w:sz w:val="24"/>
+      <w:sz w:val="28"/>
       <w:szCs w:val="24"/>
     </w:rPr>
   </w:style>
@@ -7932,7 +8942,7 @@
 </file>
 
 <file path=customXml/itemProps1.xml><?xml version="1.0" encoding="utf-8"?>
-<ds:datastoreItem xmlns:ds="http://schemas.openxmlformats.org/officeDocument/2006/customXml" ds:itemID="{FFEDB2BF-3394-4B9C-9B63-50DA0FA32893}">
+<ds:datastoreItem xmlns:ds="http://schemas.openxmlformats.org/officeDocument/2006/customXml" ds:itemID="{6F4F8D2C-B4C3-4658-A329-39BF65D4AB61}">
   <ds:schemaRefs>
     <ds:schemaRef ds:uri="http://schemas.openxmlformats.org/officeDocument/2006/bibliography"/>
   </ds:schemaRefs>

</xml_diff>